<commit_message>
finalisation de la class main et ajout des commentaire aux fonction
</commit_message>
<xml_diff>
--- a/Contact_manager_python.docx
+++ b/Contact_manager_python.docx
@@ -1,26 +1,43 @@
 
 <file path=word/document.xml><?xml version="1.0" encoding="utf-8"?>
-<w:document xmlns:o="urn:schemas-microsoft-com:office:office" xmlns:r="http://schemas.openxmlformats.org/officeDocument/2006/relationships" xmlns:v="urn:schemas-microsoft-com:vml" xmlns:w="http://schemas.openxmlformats.org/wordprocessingml/2006/main" xmlns:w10="urn:schemas-microsoft-com:office:word" xmlns:wp="http://schemas.openxmlformats.org/drawingml/2006/wordprocessingDrawing" xmlns:wps="http://schemas.microsoft.com/office/word/2010/wordprocessingShape" xmlns:wpg="http://schemas.microsoft.com/office/word/2010/wordprocessingGroup" xmlns:mc="http://schemas.openxmlformats.org/markup-compatibility/2006" xmlns:wp14="http://schemas.microsoft.com/office/word/2010/wordprocessingDrawing" xmlns:w14="http://schemas.microsoft.com/office/word/2010/wordml" xmlns:w15="http://schemas.microsoft.com/office/word/2012/wordml" mc:Ignorable="w14 wp14 w15">
+<w:document xmlns:wpc="http://schemas.microsoft.com/office/word/2010/wordprocessingCanvas" xmlns:cx="http://schemas.microsoft.com/office/drawing/2014/chartex" xmlns:cx1="http://schemas.microsoft.com/office/drawing/2015/9/8/chartex" xmlns:cx2="http://schemas.microsoft.com/office/drawing/2015/10/21/chartex" xmlns:cx3="http://schemas.microsoft.com/office/drawing/2016/5/9/chartex" xmlns:cx4="http://schemas.microsoft.com/office/drawing/2016/5/10/chartex" xmlns:cx5="http://schemas.microsoft.com/office/drawing/2016/5/11/chartex" xmlns:cx6="http://schemas.microsoft.com/office/drawing/2016/5/12/chartex" xmlns:cx7="http://schemas.microsoft.com/office/drawing/2016/5/13/chartex" xmlns:cx8="http://schemas.microsoft.com/office/drawing/2016/5/14/chartex" xmlns:mc="http://schemas.openxmlformats.org/markup-compatibility/2006" xmlns:aink="http://schemas.microsoft.com/office/drawing/2016/ink" xmlns:am3d="http://schemas.microsoft.com/office/drawing/2017/model3d" xmlns:o="urn:schemas-microsoft-com:office:office" xmlns:oel="http://schemas.microsoft.com/office/2019/extlst" xmlns:r="http://schemas.openxmlformats.org/officeDocument/2006/relationships" xmlns:m="http://schemas.openxmlformats.org/officeDocument/2006/math" xmlns:v="urn:schemas-microsoft-com:vml" xmlns:wp14="http://schemas.microsoft.com/office/word/2010/wordprocessingDrawing" xmlns:wp="http://schemas.openxmlformats.org/drawingml/2006/wordprocessingDrawing" xmlns:w10="urn:schemas-microsoft-com:office:word" xmlns:w="http://schemas.openxmlformats.org/wordprocessingml/2006/main" xmlns:w14="http://schemas.microsoft.com/office/word/2010/wordml" xmlns:w15="http://schemas.microsoft.com/office/word/2012/wordml" xmlns:w16cex="http://schemas.microsoft.com/office/word/2018/wordml/cex" xmlns:w16cid="http://schemas.microsoft.com/office/word/2016/wordml/cid" xmlns:w16="http://schemas.microsoft.com/office/word/2018/wordml" xmlns:w16du="http://schemas.microsoft.com/office/word/2023/wordml/word16du" xmlns:w16sdtdh="http://schemas.microsoft.com/office/word/2020/wordml/sdtdatahash" xmlns:w16sdtfl="http://schemas.microsoft.com/office/word/2024/wordml/sdtformatlock" xmlns:w16se="http://schemas.microsoft.com/office/word/2015/wordml/symex" xmlns:wpg="http://schemas.microsoft.com/office/word/2010/wordprocessingGroup" xmlns:wpi="http://schemas.microsoft.com/office/word/2010/wordprocessingInk" xmlns:wne="http://schemas.microsoft.com/office/word/2006/wordml" xmlns:wps="http://schemas.microsoft.com/office/word/2010/wordprocessingShape" mc:Ignorable="w14 w15 w16se w16cid w16 w16cex w16sdtdh w16sdtfl w16du wp14">
   <w:body>
     <w:p>
       <w:pPr>
         <w:pStyle w:val="Titre3"/>
-        <w:bidi w:val="0"/>
-        <w:spacing w:before="140" w:after="120"/>
-        <w:jc w:val="start"/>
-        <w:rPr>
-          <w:rFonts w:ascii="Arial" w:hAnsi="Arial"/>
-          <w:sz w:val="26"/>
-          <w:szCs w:val="26"/>
-        </w:rPr>
-      </w:pPr>
-      <w:r>
-        <w:rPr>
-          <w:rFonts w:ascii="Arial" w:hAnsi="Arial"/>
-          <w:sz w:val="26"/>
-          <w:szCs w:val="26"/>
-        </w:rPr>
-        <w:t>Exercice : Gestionnaire de Contacts en Python avec Persistance dans un Fichier Texte</w:t>
+        <w:rPr>
+          <w:rFonts w:ascii="Arial" w:hAnsi="Arial"/>
+          <w:sz w:val="26"/>
+          <w:szCs w:val="26"/>
+        </w:rPr>
+      </w:pPr>
+      <w:proofErr w:type="spellStart"/>
+      <w:proofErr w:type="gramStart"/>
+      <w:r>
+        <w:rPr>
+          <w:rFonts w:ascii="Arial" w:hAnsi="Arial"/>
+          <w:sz w:val="26"/>
+          <w:szCs w:val="26"/>
+        </w:rPr>
+        <w:t>c</w:t>
+      </w:r>
+      <w:r>
+        <w:rPr>
+          <w:rFonts w:ascii="Arial" w:hAnsi="Arial"/>
+          <w:sz w:val="26"/>
+          <w:szCs w:val="26"/>
+        </w:rPr>
+        <w:t>Exercice</w:t>
+      </w:r>
+      <w:proofErr w:type="spellEnd"/>
+      <w:proofErr w:type="gramEnd"/>
+      <w:r>
+        <w:rPr>
+          <w:rFonts w:ascii="Arial" w:hAnsi="Arial"/>
+          <w:sz w:val="26"/>
+          <w:szCs w:val="26"/>
+        </w:rPr>
+        <w:t xml:space="preserve"> : Gestionnaire de Contacts en Python avec Persistance dans un Fichier Texte</w:t>
       </w:r>
     </w:p>
     <w:p>
@@ -31,16 +48,12 @@
           <w:numId w:val="1"/>
         </w:numPr>
         <w:tabs>
-          <w:tab w:val="left" w:pos="709" w:leader="none"/>
-        </w:tabs>
-        <w:bidi w:val="0"/>
-        <w:ind w:start="709" w:hanging="283"/>
-        <w:jc w:val="start"/>
-        <w:rPr/>
-      </w:pPr>
-      <w:r>
-        <w:rPr>
-          <w:rStyle w:val="Strong"/>
+          <w:tab w:val="left" w:pos="709"/>
+        </w:tabs>
+      </w:pPr>
+      <w:r>
+        <w:rPr>
+          <w:rStyle w:val="lev"/>
           <w:rFonts w:ascii="Arial" w:hAnsi="Arial"/>
           <w:sz w:val="26"/>
           <w:szCs w:val="26"/>
@@ -58,7 +71,7 @@
       </w:r>
       <w:r>
         <w:rPr>
-          <w:rStyle w:val="Strong"/>
+          <w:rStyle w:val="lev"/>
           <w:rFonts w:ascii="Arial" w:hAnsi="Arial"/>
           <w:sz w:val="26"/>
           <w:szCs w:val="26"/>
@@ -74,14 +87,9 @@
           <w:numId w:val="1"/>
         </w:numPr>
         <w:tabs>
-          <w:tab w:val="clear" w:pos="709"/>
-          <w:tab w:val="left" w:pos="1418" w:leader="none"/>
-        </w:tabs>
-        <w:bidi w:val="0"/>
-        <w:spacing w:before="0" w:after="0"/>
-        <w:ind w:start="1418" w:hanging="283"/>
-        <w:jc w:val="start"/>
-        <w:rPr/>
+          <w:tab w:val="left" w:pos="1418"/>
+        </w:tabs>
+        <w:spacing w:after="0"/>
       </w:pPr>
       <w:r>
         <w:rPr>
@@ -106,7 +114,25 @@
           <w:sz w:val="26"/>
           <w:szCs w:val="26"/>
         </w:rPr>
-        <w:t xml:space="preserve"> avec les attributs nécessaires pour représenter un contact (nom, prénom, email, téléphone).</w:t>
+        <w:t xml:space="preserve"> avec les attributs nécessaires pour représenter un contact (nom, prénom, </w:t>
+      </w:r>
+      <w:proofErr w:type="gramStart"/>
+      <w:r>
+        <w:rPr>
+          <w:rFonts w:ascii="Arial" w:hAnsi="Arial"/>
+          <w:sz w:val="26"/>
+          <w:szCs w:val="26"/>
+        </w:rPr>
+        <w:t>email</w:t>
+      </w:r>
+      <w:proofErr w:type="gramEnd"/>
+      <w:r>
+        <w:rPr>
+          <w:rFonts w:ascii="Arial" w:hAnsi="Arial"/>
+          <w:sz w:val="26"/>
+          <w:szCs w:val="26"/>
+        </w:rPr>
+        <w:t>, téléphone).</w:t>
       </w:r>
     </w:p>
     <w:p>
@@ -117,14 +143,9 @@
           <w:numId w:val="1"/>
         </w:numPr>
         <w:tabs>
-          <w:tab w:val="clear" w:pos="709"/>
-          <w:tab w:val="left" w:pos="1418" w:leader="none"/>
-        </w:tabs>
-        <w:bidi w:val="0"/>
-        <w:spacing w:before="0" w:after="0"/>
-        <w:ind w:start="1418" w:hanging="283"/>
-        <w:jc w:val="start"/>
-        <w:rPr/>
+          <w:tab w:val="left" w:pos="1418"/>
+        </w:tabs>
+        <w:spacing w:after="0"/>
       </w:pPr>
       <w:r>
         <w:rPr>
@@ -160,13 +181,9 @@
           <w:numId w:val="1"/>
         </w:numPr>
         <w:tabs>
-          <w:tab w:val="clear" w:pos="709"/>
-          <w:tab w:val="left" w:pos="1418" w:leader="none"/>
-        </w:tabs>
-        <w:bidi w:val="0"/>
-        <w:spacing w:before="0" w:after="0"/>
-        <w:ind w:start="1418" w:hanging="283"/>
-        <w:jc w:val="start"/>
+          <w:tab w:val="left" w:pos="1418"/>
+        </w:tabs>
+        <w:spacing w:after="0"/>
         <w:rPr>
           <w:rFonts w:ascii="Arial" w:hAnsi="Arial"/>
           <w:sz w:val="26"/>
@@ -190,14 +207,9 @@
           <w:numId w:val="1"/>
         </w:numPr>
         <w:tabs>
-          <w:tab w:val="clear" w:pos="709"/>
-          <w:tab w:val="left" w:pos="1418" w:leader="none"/>
-        </w:tabs>
-        <w:bidi w:val="0"/>
-        <w:spacing w:before="0" w:after="0"/>
-        <w:ind w:start="1418" w:hanging="283"/>
-        <w:jc w:val="start"/>
-        <w:rPr/>
+          <w:tab w:val="left" w:pos="1418"/>
+        </w:tabs>
+        <w:spacing w:after="0"/>
       </w:pPr>
       <w:r>
         <w:rPr>
@@ -214,7 +226,47 @@
           <w:sz w:val="26"/>
           <w:szCs w:val="26"/>
         </w:rPr>
-        <w:t>__str__()</w:t>
+        <w:t>__</w:t>
+      </w:r>
+      <w:proofErr w:type="spellStart"/>
+      <w:r>
+        <w:rPr>
+          <w:rStyle w:val="Textesource"/>
+          <w:rFonts w:ascii="Arial" w:hAnsi="Arial"/>
+          <w:sz w:val="26"/>
+          <w:szCs w:val="26"/>
+        </w:rPr>
+        <w:t>str</w:t>
+      </w:r>
+      <w:proofErr w:type="spellEnd"/>
+      <w:r>
+        <w:rPr>
+          <w:rStyle w:val="Textesource"/>
+          <w:rFonts w:ascii="Arial" w:hAnsi="Arial"/>
+          <w:sz w:val="26"/>
+          <w:szCs w:val="26"/>
+        </w:rPr>
+        <w:t>_</w:t>
+      </w:r>
+      <w:proofErr w:type="gramStart"/>
+      <w:r>
+        <w:rPr>
+          <w:rStyle w:val="Textesource"/>
+          <w:rFonts w:ascii="Arial" w:hAnsi="Arial"/>
+          <w:sz w:val="26"/>
+          <w:szCs w:val="26"/>
+        </w:rPr>
+        <w:t>_(</w:t>
+      </w:r>
+      <w:proofErr w:type="gramEnd"/>
+      <w:r>
+        <w:rPr>
+          <w:rStyle w:val="Textesource"/>
+          <w:rFonts w:ascii="Arial" w:hAnsi="Arial"/>
+          <w:sz w:val="26"/>
+          <w:szCs w:val="26"/>
+        </w:rPr>
+        <w:t>)</w:t>
       </w:r>
       <w:r>
         <w:rPr>
@@ -233,16 +285,12 @@
           <w:numId w:val="1"/>
         </w:numPr>
         <w:tabs>
-          <w:tab w:val="left" w:pos="709" w:leader="none"/>
-        </w:tabs>
-        <w:bidi w:val="0"/>
-        <w:ind w:start="709" w:hanging="283"/>
-        <w:jc w:val="start"/>
-        <w:rPr/>
-      </w:pPr>
-      <w:r>
-        <w:rPr>
-          <w:rStyle w:val="Strong"/>
+          <w:tab w:val="left" w:pos="709"/>
+        </w:tabs>
+      </w:pPr>
+      <w:r>
+        <w:rPr>
+          <w:rStyle w:val="lev"/>
           <w:rFonts w:ascii="Arial" w:hAnsi="Arial"/>
           <w:sz w:val="26"/>
           <w:szCs w:val="26"/>
@@ -258,14 +306,9 @@
           <w:numId w:val="1"/>
         </w:numPr>
         <w:tabs>
-          <w:tab w:val="clear" w:pos="709"/>
-          <w:tab w:val="left" w:pos="1418" w:leader="none"/>
-        </w:tabs>
-        <w:bidi w:val="0"/>
-        <w:spacing w:before="0" w:after="0"/>
-        <w:ind w:start="1418" w:hanging="283"/>
-        <w:jc w:val="start"/>
-        <w:rPr/>
+          <w:tab w:val="left" w:pos="1418"/>
+        </w:tabs>
+        <w:spacing w:after="0"/>
       </w:pPr>
       <w:r>
         <w:rPr>
@@ -275,6 +318,7 @@
         </w:rPr>
         <w:t xml:space="preserve">Créez une classe </w:t>
       </w:r>
+      <w:proofErr w:type="spellStart"/>
       <w:r>
         <w:rPr>
           <w:rStyle w:val="Textesource"/>
@@ -284,6 +328,7 @@
         </w:rPr>
         <w:t>GestionnaireContact</w:t>
       </w:r>
+      <w:proofErr w:type="spellEnd"/>
       <w:r>
         <w:rPr>
           <w:rFonts w:ascii="Arial" w:hAnsi="Arial"/>
@@ -301,14 +346,9 @@
           <w:numId w:val="1"/>
         </w:numPr>
         <w:tabs>
-          <w:tab w:val="clear" w:pos="709"/>
-          <w:tab w:val="left" w:pos="1418" w:leader="none"/>
-        </w:tabs>
-        <w:bidi w:val="0"/>
-        <w:spacing w:before="0" w:after="0"/>
-        <w:ind w:start="1418" w:hanging="283"/>
-        <w:jc w:val="start"/>
-        <w:rPr/>
+          <w:tab w:val="left" w:pos="1418"/>
+        </w:tabs>
+        <w:spacing w:after="0"/>
       </w:pPr>
       <w:r>
         <w:rPr>
@@ -318,14 +358,45 @@
         </w:rPr>
         <w:t xml:space="preserve">Implémentez une méthode </w:t>
       </w:r>
-      <w:r>
-        <w:rPr>
-          <w:rStyle w:val="Textesource"/>
-          <w:rFonts w:ascii="Arial" w:hAnsi="Arial"/>
-          <w:sz w:val="26"/>
-          <w:szCs w:val="26"/>
-        </w:rPr>
-        <w:t>ajouter_contact()</w:t>
+      <w:proofErr w:type="spellStart"/>
+      <w:r>
+        <w:rPr>
+          <w:rStyle w:val="Textesource"/>
+          <w:rFonts w:ascii="Arial" w:hAnsi="Arial"/>
+          <w:sz w:val="26"/>
+          <w:szCs w:val="26"/>
+        </w:rPr>
+        <w:t>ajouter_</w:t>
+      </w:r>
+      <w:proofErr w:type="gramStart"/>
+      <w:r>
+        <w:rPr>
+          <w:rStyle w:val="Textesource"/>
+          <w:rFonts w:ascii="Arial" w:hAnsi="Arial"/>
+          <w:sz w:val="26"/>
+          <w:szCs w:val="26"/>
+        </w:rPr>
+        <w:t>contact</w:t>
+      </w:r>
+      <w:proofErr w:type="spellEnd"/>
+      <w:r>
+        <w:rPr>
+          <w:rStyle w:val="Textesource"/>
+          <w:rFonts w:ascii="Arial" w:hAnsi="Arial"/>
+          <w:sz w:val="26"/>
+          <w:szCs w:val="26"/>
+        </w:rPr>
+        <w:t>(</w:t>
+      </w:r>
+      <w:proofErr w:type="gramEnd"/>
+      <w:r>
+        <w:rPr>
+          <w:rStyle w:val="Textesource"/>
+          <w:rFonts w:ascii="Arial" w:hAnsi="Arial"/>
+          <w:sz w:val="26"/>
+          <w:szCs w:val="26"/>
+        </w:rPr>
+        <w:t>)</w:t>
       </w:r>
       <w:r>
         <w:rPr>
@@ -344,14 +415,9 @@
           <w:numId w:val="1"/>
         </w:numPr>
         <w:tabs>
-          <w:tab w:val="clear" w:pos="709"/>
-          <w:tab w:val="left" w:pos="1418" w:leader="none"/>
-        </w:tabs>
-        <w:bidi w:val="0"/>
-        <w:spacing w:before="0" w:after="0"/>
-        <w:ind w:start="1418" w:hanging="283"/>
-        <w:jc w:val="start"/>
-        <w:rPr/>
+          <w:tab w:val="left" w:pos="1418"/>
+        </w:tabs>
+        <w:spacing w:after="0"/>
       </w:pPr>
       <w:r>
         <w:rPr>
@@ -361,14 +427,45 @@
         </w:rPr>
         <w:t xml:space="preserve">Implémentez une méthode </w:t>
       </w:r>
-      <w:r>
-        <w:rPr>
-          <w:rStyle w:val="Textesource"/>
-          <w:rFonts w:ascii="Arial" w:hAnsi="Arial"/>
-          <w:sz w:val="26"/>
-          <w:szCs w:val="26"/>
-        </w:rPr>
-        <w:t>afficher_contacts()</w:t>
+      <w:proofErr w:type="spellStart"/>
+      <w:r>
+        <w:rPr>
+          <w:rStyle w:val="Textesource"/>
+          <w:rFonts w:ascii="Arial" w:hAnsi="Arial"/>
+          <w:sz w:val="26"/>
+          <w:szCs w:val="26"/>
+        </w:rPr>
+        <w:t>afficher_</w:t>
+      </w:r>
+      <w:proofErr w:type="gramStart"/>
+      <w:r>
+        <w:rPr>
+          <w:rStyle w:val="Textesource"/>
+          <w:rFonts w:ascii="Arial" w:hAnsi="Arial"/>
+          <w:sz w:val="26"/>
+          <w:szCs w:val="26"/>
+        </w:rPr>
+        <w:t>contacts</w:t>
+      </w:r>
+      <w:proofErr w:type="spellEnd"/>
+      <w:r>
+        <w:rPr>
+          <w:rStyle w:val="Textesource"/>
+          <w:rFonts w:ascii="Arial" w:hAnsi="Arial"/>
+          <w:sz w:val="26"/>
+          <w:szCs w:val="26"/>
+        </w:rPr>
+        <w:t>(</w:t>
+      </w:r>
+      <w:proofErr w:type="gramEnd"/>
+      <w:r>
+        <w:rPr>
+          <w:rStyle w:val="Textesource"/>
+          <w:rFonts w:ascii="Arial" w:hAnsi="Arial"/>
+          <w:sz w:val="26"/>
+          <w:szCs w:val="26"/>
+        </w:rPr>
+        <w:t>)</w:t>
       </w:r>
       <w:r>
         <w:rPr>
@@ -387,14 +484,9 @@
           <w:numId w:val="1"/>
         </w:numPr>
         <w:tabs>
-          <w:tab w:val="clear" w:pos="709"/>
-          <w:tab w:val="left" w:pos="1418" w:leader="none"/>
-        </w:tabs>
-        <w:bidi w:val="0"/>
-        <w:spacing w:before="0" w:after="0"/>
-        <w:ind w:start="1418" w:hanging="283"/>
-        <w:jc w:val="start"/>
-        <w:rPr/>
+          <w:tab w:val="left" w:pos="1418"/>
+        </w:tabs>
+        <w:spacing w:after="0"/>
       </w:pPr>
       <w:r>
         <w:rPr>
@@ -404,14 +496,45 @@
         </w:rPr>
         <w:t xml:space="preserve">Créez une méthode </w:t>
       </w:r>
-      <w:r>
-        <w:rPr>
-          <w:rStyle w:val="Textesource"/>
-          <w:rFonts w:ascii="Arial" w:hAnsi="Arial"/>
-          <w:sz w:val="26"/>
-          <w:szCs w:val="26"/>
-        </w:rPr>
-        <w:t>rechercher_contact()</w:t>
+      <w:proofErr w:type="spellStart"/>
+      <w:r>
+        <w:rPr>
+          <w:rStyle w:val="Textesource"/>
+          <w:rFonts w:ascii="Arial" w:hAnsi="Arial"/>
+          <w:sz w:val="26"/>
+          <w:szCs w:val="26"/>
+        </w:rPr>
+        <w:t>rechercher_</w:t>
+      </w:r>
+      <w:proofErr w:type="gramStart"/>
+      <w:r>
+        <w:rPr>
+          <w:rStyle w:val="Textesource"/>
+          <w:rFonts w:ascii="Arial" w:hAnsi="Arial"/>
+          <w:sz w:val="26"/>
+          <w:szCs w:val="26"/>
+        </w:rPr>
+        <w:t>contact</w:t>
+      </w:r>
+      <w:proofErr w:type="spellEnd"/>
+      <w:r>
+        <w:rPr>
+          <w:rStyle w:val="Textesource"/>
+          <w:rFonts w:ascii="Arial" w:hAnsi="Arial"/>
+          <w:sz w:val="26"/>
+          <w:szCs w:val="26"/>
+        </w:rPr>
+        <w:t>(</w:t>
+      </w:r>
+      <w:proofErr w:type="gramEnd"/>
+      <w:r>
+        <w:rPr>
+          <w:rStyle w:val="Textesource"/>
+          <w:rFonts w:ascii="Arial" w:hAnsi="Arial"/>
+          <w:sz w:val="26"/>
+          <w:szCs w:val="26"/>
+        </w:rPr>
+        <w:t>)</w:t>
       </w:r>
       <w:r>
         <w:rPr>
@@ -430,14 +553,9 @@
           <w:numId w:val="1"/>
         </w:numPr>
         <w:tabs>
-          <w:tab w:val="clear" w:pos="709"/>
-          <w:tab w:val="left" w:pos="1418" w:leader="none"/>
-        </w:tabs>
-        <w:bidi w:val="0"/>
-        <w:spacing w:before="0" w:after="0"/>
-        <w:ind w:start="1418" w:hanging="283"/>
-        <w:jc w:val="start"/>
-        <w:rPr/>
+          <w:tab w:val="left" w:pos="1418"/>
+        </w:tabs>
+        <w:spacing w:after="0"/>
       </w:pPr>
       <w:r>
         <w:rPr>
@@ -447,14 +565,45 @@
         </w:rPr>
         <w:t xml:space="preserve">Implémentez une méthode </w:t>
       </w:r>
-      <w:r>
-        <w:rPr>
-          <w:rStyle w:val="Textesource"/>
-          <w:rFonts w:ascii="Arial" w:hAnsi="Arial"/>
-          <w:sz w:val="26"/>
-          <w:szCs w:val="26"/>
-        </w:rPr>
-        <w:t>modifier_contact()</w:t>
+      <w:proofErr w:type="spellStart"/>
+      <w:r>
+        <w:rPr>
+          <w:rStyle w:val="Textesource"/>
+          <w:rFonts w:ascii="Arial" w:hAnsi="Arial"/>
+          <w:sz w:val="26"/>
+          <w:szCs w:val="26"/>
+        </w:rPr>
+        <w:t>modifier_</w:t>
+      </w:r>
+      <w:proofErr w:type="gramStart"/>
+      <w:r>
+        <w:rPr>
+          <w:rStyle w:val="Textesource"/>
+          <w:rFonts w:ascii="Arial" w:hAnsi="Arial"/>
+          <w:sz w:val="26"/>
+          <w:szCs w:val="26"/>
+        </w:rPr>
+        <w:t>contact</w:t>
+      </w:r>
+      <w:proofErr w:type="spellEnd"/>
+      <w:r>
+        <w:rPr>
+          <w:rStyle w:val="Textesource"/>
+          <w:rFonts w:ascii="Arial" w:hAnsi="Arial"/>
+          <w:sz w:val="26"/>
+          <w:szCs w:val="26"/>
+        </w:rPr>
+        <w:t>(</w:t>
+      </w:r>
+      <w:proofErr w:type="gramEnd"/>
+      <w:r>
+        <w:rPr>
+          <w:rStyle w:val="Textesource"/>
+          <w:rFonts w:ascii="Arial" w:hAnsi="Arial"/>
+          <w:sz w:val="26"/>
+          <w:szCs w:val="26"/>
+        </w:rPr>
+        <w:t>)</w:t>
       </w:r>
       <w:r>
         <w:rPr>
@@ -473,14 +622,9 @@
           <w:numId w:val="1"/>
         </w:numPr>
         <w:tabs>
-          <w:tab w:val="clear" w:pos="709"/>
-          <w:tab w:val="left" w:pos="1418" w:leader="none"/>
-        </w:tabs>
-        <w:bidi w:val="0"/>
-        <w:spacing w:before="0" w:after="0"/>
-        <w:ind w:start="1418" w:hanging="283"/>
-        <w:jc w:val="start"/>
-        <w:rPr/>
+          <w:tab w:val="left" w:pos="1418"/>
+        </w:tabs>
+        <w:spacing w:after="0"/>
       </w:pPr>
       <w:r>
         <w:rPr>
@@ -490,14 +634,45 @@
         </w:rPr>
         <w:t xml:space="preserve">Créez une méthode </w:t>
       </w:r>
-      <w:r>
-        <w:rPr>
-          <w:rStyle w:val="Textesource"/>
-          <w:rFonts w:ascii="Arial" w:hAnsi="Arial"/>
-          <w:sz w:val="26"/>
-          <w:szCs w:val="26"/>
-        </w:rPr>
-        <w:t>supprimer_contact()</w:t>
+      <w:proofErr w:type="spellStart"/>
+      <w:r>
+        <w:rPr>
+          <w:rStyle w:val="Textesource"/>
+          <w:rFonts w:ascii="Arial" w:hAnsi="Arial"/>
+          <w:sz w:val="26"/>
+          <w:szCs w:val="26"/>
+        </w:rPr>
+        <w:t>supprimer_</w:t>
+      </w:r>
+      <w:proofErr w:type="gramStart"/>
+      <w:r>
+        <w:rPr>
+          <w:rStyle w:val="Textesource"/>
+          <w:rFonts w:ascii="Arial" w:hAnsi="Arial"/>
+          <w:sz w:val="26"/>
+          <w:szCs w:val="26"/>
+        </w:rPr>
+        <w:t>contact</w:t>
+      </w:r>
+      <w:proofErr w:type="spellEnd"/>
+      <w:r>
+        <w:rPr>
+          <w:rStyle w:val="Textesource"/>
+          <w:rFonts w:ascii="Arial" w:hAnsi="Arial"/>
+          <w:sz w:val="26"/>
+          <w:szCs w:val="26"/>
+        </w:rPr>
+        <w:t>(</w:t>
+      </w:r>
+      <w:proofErr w:type="gramEnd"/>
+      <w:r>
+        <w:rPr>
+          <w:rStyle w:val="Textesource"/>
+          <w:rFonts w:ascii="Arial" w:hAnsi="Arial"/>
+          <w:sz w:val="26"/>
+          <w:szCs w:val="26"/>
+        </w:rPr>
+        <w:t>)</w:t>
       </w:r>
       <w:r>
         <w:rPr>
@@ -516,16 +691,12 @@
           <w:numId w:val="1"/>
         </w:numPr>
         <w:tabs>
-          <w:tab w:val="left" w:pos="709" w:leader="none"/>
-        </w:tabs>
-        <w:bidi w:val="0"/>
-        <w:ind w:start="709" w:hanging="283"/>
-        <w:jc w:val="start"/>
-        <w:rPr/>
-      </w:pPr>
-      <w:r>
-        <w:rPr>
-          <w:rStyle w:val="Strong"/>
+          <w:tab w:val="left" w:pos="709"/>
+        </w:tabs>
+      </w:pPr>
+      <w:r>
+        <w:rPr>
+          <w:rStyle w:val="lev"/>
           <w:rFonts w:ascii="Arial" w:hAnsi="Arial"/>
           <w:sz w:val="26"/>
           <w:szCs w:val="26"/>
@@ -541,14 +712,9 @@
           <w:numId w:val="1"/>
         </w:numPr>
         <w:tabs>
-          <w:tab w:val="clear" w:pos="709"/>
-          <w:tab w:val="left" w:pos="1418" w:leader="none"/>
-        </w:tabs>
-        <w:bidi w:val="0"/>
-        <w:spacing w:before="0" w:after="0"/>
-        <w:ind w:start="1418" w:hanging="283"/>
-        <w:jc w:val="start"/>
-        <w:rPr/>
+          <w:tab w:val="left" w:pos="1418"/>
+        </w:tabs>
+        <w:spacing w:after="0"/>
       </w:pPr>
       <w:r>
         <w:rPr>
@@ -558,6 +724,7 @@
         </w:rPr>
         <w:t xml:space="preserve">Modifiez la classe </w:t>
       </w:r>
+      <w:proofErr w:type="spellStart"/>
       <w:r>
         <w:rPr>
           <w:rStyle w:val="Textesource"/>
@@ -567,6 +734,7 @@
         </w:rPr>
         <w:t>GestionnaireContact</w:t>
       </w:r>
+      <w:proofErr w:type="spellEnd"/>
       <w:r>
         <w:rPr>
           <w:rFonts w:ascii="Arial" w:hAnsi="Arial"/>
@@ -601,14 +769,9 @@
           <w:numId w:val="1"/>
         </w:numPr>
         <w:tabs>
-          <w:tab w:val="clear" w:pos="709"/>
-          <w:tab w:val="left" w:pos="2127" w:leader="none"/>
-        </w:tabs>
-        <w:bidi w:val="0"/>
-        <w:spacing w:before="0" w:after="0"/>
-        <w:ind w:start="2127" w:hanging="283"/>
-        <w:jc w:val="start"/>
-        <w:rPr/>
+          <w:tab w:val="left" w:pos="2127"/>
+        </w:tabs>
+        <w:spacing w:after="0"/>
       </w:pPr>
       <w:r>
         <w:rPr>
@@ -618,14 +781,45 @@
         </w:rPr>
         <w:t xml:space="preserve">Implémentez une méthode </w:t>
       </w:r>
-      <w:r>
-        <w:rPr>
-          <w:rStyle w:val="Textesource"/>
-          <w:rFonts w:ascii="Arial" w:hAnsi="Arial"/>
-          <w:sz w:val="26"/>
-          <w:szCs w:val="26"/>
-        </w:rPr>
-        <w:t>sauvegarder_contacts()</w:t>
+      <w:proofErr w:type="spellStart"/>
+      <w:r>
+        <w:rPr>
+          <w:rStyle w:val="Textesource"/>
+          <w:rFonts w:ascii="Arial" w:hAnsi="Arial"/>
+          <w:sz w:val="26"/>
+          <w:szCs w:val="26"/>
+        </w:rPr>
+        <w:t>sauvegarder_</w:t>
+      </w:r>
+      <w:proofErr w:type="gramStart"/>
+      <w:r>
+        <w:rPr>
+          <w:rStyle w:val="Textesource"/>
+          <w:rFonts w:ascii="Arial" w:hAnsi="Arial"/>
+          <w:sz w:val="26"/>
+          <w:szCs w:val="26"/>
+        </w:rPr>
+        <w:t>contacts</w:t>
+      </w:r>
+      <w:proofErr w:type="spellEnd"/>
+      <w:r>
+        <w:rPr>
+          <w:rStyle w:val="Textesource"/>
+          <w:rFonts w:ascii="Arial" w:hAnsi="Arial"/>
+          <w:sz w:val="26"/>
+          <w:szCs w:val="26"/>
+        </w:rPr>
+        <w:t>(</w:t>
+      </w:r>
+      <w:proofErr w:type="gramEnd"/>
+      <w:r>
+        <w:rPr>
+          <w:rStyle w:val="Textesource"/>
+          <w:rFonts w:ascii="Arial" w:hAnsi="Arial"/>
+          <w:sz w:val="26"/>
+          <w:szCs w:val="26"/>
+        </w:rPr>
+        <w:t>)</w:t>
       </w:r>
       <w:r>
         <w:rPr>
@@ -644,14 +838,9 @@
           <w:numId w:val="1"/>
         </w:numPr>
         <w:tabs>
-          <w:tab w:val="clear" w:pos="709"/>
-          <w:tab w:val="left" w:pos="2127" w:leader="none"/>
-        </w:tabs>
-        <w:bidi w:val="0"/>
-        <w:spacing w:before="0" w:after="0"/>
-        <w:ind w:start="2127" w:hanging="283"/>
-        <w:jc w:val="start"/>
-        <w:rPr/>
+          <w:tab w:val="left" w:pos="2127"/>
+        </w:tabs>
+        <w:spacing w:after="0"/>
       </w:pPr>
       <w:r>
         <w:rPr>
@@ -661,14 +850,45 @@
         </w:rPr>
         <w:t xml:space="preserve">Implémentez une méthode </w:t>
       </w:r>
-      <w:r>
-        <w:rPr>
-          <w:rStyle w:val="Textesource"/>
-          <w:rFonts w:ascii="Arial" w:hAnsi="Arial"/>
-          <w:sz w:val="26"/>
-          <w:szCs w:val="26"/>
-        </w:rPr>
-        <w:t>charger_contacts()</w:t>
+      <w:proofErr w:type="spellStart"/>
+      <w:r>
+        <w:rPr>
+          <w:rStyle w:val="Textesource"/>
+          <w:rFonts w:ascii="Arial" w:hAnsi="Arial"/>
+          <w:sz w:val="26"/>
+          <w:szCs w:val="26"/>
+        </w:rPr>
+        <w:t>charger_</w:t>
+      </w:r>
+      <w:proofErr w:type="gramStart"/>
+      <w:r>
+        <w:rPr>
+          <w:rStyle w:val="Textesource"/>
+          <w:rFonts w:ascii="Arial" w:hAnsi="Arial"/>
+          <w:sz w:val="26"/>
+          <w:szCs w:val="26"/>
+        </w:rPr>
+        <w:t>contacts</w:t>
+      </w:r>
+      <w:proofErr w:type="spellEnd"/>
+      <w:r>
+        <w:rPr>
+          <w:rStyle w:val="Textesource"/>
+          <w:rFonts w:ascii="Arial" w:hAnsi="Arial"/>
+          <w:sz w:val="26"/>
+          <w:szCs w:val="26"/>
+        </w:rPr>
+        <w:t>(</w:t>
+      </w:r>
+      <w:proofErr w:type="gramEnd"/>
+      <w:r>
+        <w:rPr>
+          <w:rStyle w:val="Textesource"/>
+          <w:rFonts w:ascii="Arial" w:hAnsi="Arial"/>
+          <w:sz w:val="26"/>
+          <w:szCs w:val="26"/>
+        </w:rPr>
+        <w:t>)</w:t>
       </w:r>
       <w:r>
         <w:rPr>
@@ -687,13 +907,9 @@
           <w:numId w:val="1"/>
         </w:numPr>
         <w:tabs>
-          <w:tab w:val="clear" w:pos="709"/>
-          <w:tab w:val="left" w:pos="1418" w:leader="none"/>
-        </w:tabs>
-        <w:bidi w:val="0"/>
-        <w:spacing w:before="0" w:after="0"/>
-        <w:ind w:start="1418" w:hanging="283"/>
-        <w:jc w:val="start"/>
+          <w:tab w:val="left" w:pos="1418"/>
+        </w:tabs>
+        <w:spacing w:after="0"/>
         <w:rPr>
           <w:rFonts w:ascii="Arial" w:hAnsi="Arial"/>
           <w:sz w:val="26"/>
@@ -717,16 +933,12 @@
           <w:numId w:val="1"/>
         </w:numPr>
         <w:tabs>
-          <w:tab w:val="left" w:pos="709" w:leader="none"/>
-        </w:tabs>
-        <w:bidi w:val="0"/>
-        <w:ind w:start="709" w:hanging="283"/>
-        <w:jc w:val="start"/>
-        <w:rPr/>
-      </w:pPr>
-      <w:r>
-        <w:rPr>
-          <w:rStyle w:val="Strong"/>
+          <w:tab w:val="left" w:pos="709"/>
+        </w:tabs>
+      </w:pPr>
+      <w:r>
+        <w:rPr>
+          <w:rStyle w:val="lev"/>
           <w:rFonts w:ascii="Arial" w:hAnsi="Arial"/>
           <w:sz w:val="26"/>
           <w:szCs w:val="26"/>
@@ -742,14 +954,9 @@
           <w:numId w:val="1"/>
         </w:numPr>
         <w:tabs>
-          <w:tab w:val="clear" w:pos="709"/>
-          <w:tab w:val="left" w:pos="1418" w:leader="none"/>
-        </w:tabs>
-        <w:bidi w:val="0"/>
-        <w:spacing w:before="0" w:after="0"/>
-        <w:ind w:start="1418" w:hanging="283"/>
-        <w:jc w:val="start"/>
-        <w:rPr/>
+          <w:tab w:val="left" w:pos="1418"/>
+        </w:tabs>
+        <w:spacing w:after="0"/>
       </w:pPr>
       <w:r>
         <w:rPr>
@@ -776,14 +983,25 @@
         </w:rPr>
         <w:t xml:space="preserve"> avec une méthode </w:t>
       </w:r>
-      <w:r>
-        <w:rPr>
-          <w:rStyle w:val="Textesource"/>
-          <w:rFonts w:ascii="Arial" w:hAnsi="Arial"/>
-          <w:sz w:val="26"/>
-          <w:szCs w:val="26"/>
-        </w:rPr>
-        <w:t>main()</w:t>
+      <w:proofErr w:type="gramStart"/>
+      <w:r>
+        <w:rPr>
+          <w:rStyle w:val="Textesource"/>
+          <w:rFonts w:ascii="Arial" w:hAnsi="Arial"/>
+          <w:sz w:val="26"/>
+          <w:szCs w:val="26"/>
+        </w:rPr>
+        <w:t>main(</w:t>
+      </w:r>
+      <w:proofErr w:type="gramEnd"/>
+      <w:r>
+        <w:rPr>
+          <w:rStyle w:val="Textesource"/>
+          <w:rFonts w:ascii="Arial" w:hAnsi="Arial"/>
+          <w:sz w:val="26"/>
+          <w:szCs w:val="26"/>
+        </w:rPr>
+        <w:t>)</w:t>
       </w:r>
       <w:r>
         <w:rPr>
@@ -802,13 +1020,9 @@
           <w:numId w:val="1"/>
         </w:numPr>
         <w:tabs>
-          <w:tab w:val="clear" w:pos="709"/>
-          <w:tab w:val="left" w:pos="1418" w:leader="none"/>
-        </w:tabs>
-        <w:bidi w:val="0"/>
-        <w:spacing w:before="0" w:after="0"/>
-        <w:ind w:start="1418" w:hanging="283"/>
-        <w:jc w:val="start"/>
+          <w:tab w:val="left" w:pos="1418"/>
+        </w:tabs>
+        <w:spacing w:after="0"/>
         <w:rPr>
           <w:rFonts w:ascii="Arial" w:hAnsi="Arial"/>
           <w:sz w:val="26"/>
@@ -832,13 +1046,9 @@
           <w:numId w:val="1"/>
         </w:numPr>
         <w:tabs>
-          <w:tab w:val="clear" w:pos="709"/>
-          <w:tab w:val="left" w:pos="2127" w:leader="none"/>
-        </w:tabs>
-        <w:bidi w:val="0"/>
-        <w:spacing w:before="0" w:after="0"/>
-        <w:ind w:start="2127" w:hanging="283"/>
-        <w:jc w:val="start"/>
+          <w:tab w:val="left" w:pos="2127"/>
+        </w:tabs>
+        <w:spacing w:after="0"/>
         <w:rPr>
           <w:rFonts w:ascii="Arial" w:hAnsi="Arial"/>
           <w:sz w:val="26"/>
@@ -862,13 +1072,9 @@
           <w:numId w:val="1"/>
         </w:numPr>
         <w:tabs>
-          <w:tab w:val="clear" w:pos="709"/>
-          <w:tab w:val="left" w:pos="2127" w:leader="none"/>
-        </w:tabs>
-        <w:bidi w:val="0"/>
-        <w:spacing w:before="0" w:after="0"/>
-        <w:ind w:start="2127" w:hanging="283"/>
-        <w:jc w:val="start"/>
+          <w:tab w:val="left" w:pos="2127"/>
+        </w:tabs>
+        <w:spacing w:after="0"/>
         <w:rPr>
           <w:rFonts w:ascii="Arial" w:hAnsi="Arial"/>
           <w:sz w:val="26"/>
@@ -892,13 +1098,9 @@
           <w:numId w:val="1"/>
         </w:numPr>
         <w:tabs>
-          <w:tab w:val="clear" w:pos="709"/>
-          <w:tab w:val="left" w:pos="2127" w:leader="none"/>
-        </w:tabs>
-        <w:bidi w:val="0"/>
-        <w:spacing w:before="0" w:after="0"/>
-        <w:ind w:start="2127" w:hanging="283"/>
-        <w:jc w:val="start"/>
+          <w:tab w:val="left" w:pos="2127"/>
+        </w:tabs>
+        <w:spacing w:after="0"/>
         <w:rPr>
           <w:rFonts w:ascii="Arial" w:hAnsi="Arial"/>
           <w:sz w:val="26"/>
@@ -922,25 +1124,22 @@
           <w:numId w:val="1"/>
         </w:numPr>
         <w:tabs>
-          <w:tab w:val="clear" w:pos="709"/>
-          <w:tab w:val="left" w:pos="2127" w:leader="none"/>
-        </w:tabs>
-        <w:bidi w:val="0"/>
-        <w:spacing w:before="0" w:after="0"/>
-        <w:ind w:start="2127" w:hanging="283"/>
-        <w:jc w:val="start"/>
-        <w:rPr>
-          <w:rFonts w:ascii="Arial" w:hAnsi="Arial"/>
-          <w:sz w:val="26"/>
-          <w:szCs w:val="26"/>
-        </w:rPr>
-      </w:pPr>
-      <w:r>
-        <w:rPr>
-          <w:rFonts w:ascii="Arial" w:hAnsi="Arial"/>
-          <w:sz w:val="26"/>
-          <w:szCs w:val="26"/>
-        </w:rPr>
+          <w:tab w:val="left" w:pos="2127"/>
+        </w:tabs>
+        <w:spacing w:after="0"/>
+        <w:rPr>
+          <w:rFonts w:ascii="Arial" w:hAnsi="Arial"/>
+          <w:sz w:val="26"/>
+          <w:szCs w:val="26"/>
+        </w:rPr>
+      </w:pPr>
+      <w:r>
+        <w:rPr>
+          <w:rFonts w:ascii="Arial" w:hAnsi="Arial"/>
+          <w:sz w:val="26"/>
+          <w:szCs w:val="26"/>
+        </w:rPr>
+        <w:lastRenderedPageBreak/>
         <w:t>Modifier un contact existant.</w:t>
       </w:r>
     </w:p>
@@ -952,13 +1151,9 @@
           <w:numId w:val="1"/>
         </w:numPr>
         <w:tabs>
-          <w:tab w:val="clear" w:pos="709"/>
-          <w:tab w:val="left" w:pos="2127" w:leader="none"/>
-        </w:tabs>
-        <w:bidi w:val="0"/>
-        <w:spacing w:before="0" w:after="0"/>
-        <w:ind w:start="2127" w:hanging="283"/>
-        <w:jc w:val="start"/>
+          <w:tab w:val="left" w:pos="2127"/>
+        </w:tabs>
+        <w:spacing w:after="0"/>
         <w:rPr>
           <w:rFonts w:ascii="Arial" w:hAnsi="Arial"/>
           <w:sz w:val="26"/>
@@ -982,13 +1177,9 @@
           <w:numId w:val="1"/>
         </w:numPr>
         <w:tabs>
-          <w:tab w:val="clear" w:pos="709"/>
-          <w:tab w:val="left" w:pos="2127" w:leader="none"/>
-        </w:tabs>
-        <w:bidi w:val="0"/>
-        <w:spacing w:before="0" w:after="0"/>
-        <w:ind w:start="2127" w:hanging="283"/>
-        <w:jc w:val="start"/>
+          <w:tab w:val="left" w:pos="2127"/>
+        </w:tabs>
+        <w:spacing w:after="0"/>
         <w:rPr>
           <w:rFonts w:ascii="Arial" w:hAnsi="Arial"/>
           <w:sz w:val="26"/>
@@ -1012,26 +1203,40 @@
           <w:numId w:val="1"/>
         </w:numPr>
         <w:tabs>
-          <w:tab w:val="clear" w:pos="709"/>
-          <w:tab w:val="left" w:pos="2127" w:leader="none"/>
-        </w:tabs>
-        <w:bidi w:val="0"/>
-        <w:spacing w:before="0" w:after="0"/>
-        <w:ind w:start="2127" w:hanging="283"/>
-        <w:jc w:val="start"/>
-        <w:rPr>
-          <w:rFonts w:ascii="Arial" w:hAnsi="Arial"/>
-          <w:sz w:val="26"/>
-          <w:szCs w:val="26"/>
-        </w:rPr>
-      </w:pPr>
-      <w:r>
-        <w:rPr>
-          <w:rFonts w:ascii="Arial" w:hAnsi="Arial"/>
-          <w:sz w:val="26"/>
-          <w:szCs w:val="26"/>
-        </w:rPr>
-        <w:t>Charger les contacts depuis le fichier texte au démarrage de l'application.</w:t>
+          <w:tab w:val="left" w:pos="2127"/>
+        </w:tabs>
+        <w:spacing w:after="0"/>
+        <w:rPr>
+          <w:rFonts w:ascii="Arial" w:hAnsi="Arial"/>
+          <w:sz w:val="26"/>
+          <w:szCs w:val="26"/>
+        </w:rPr>
+      </w:pPr>
+      <w:r>
+        <w:rPr>
+          <w:rFonts w:ascii="Arial" w:hAnsi="Arial"/>
+          <w:sz w:val="26"/>
+          <w:szCs w:val="26"/>
+        </w:rPr>
+        <w:t xml:space="preserve">Charger les contacts depuis le fichier texte au démarrage de </w:t>
+      </w:r>
+      <w:proofErr w:type="gramStart"/>
+      <w:r>
+        <w:rPr>
+          <w:rFonts w:ascii="Arial" w:hAnsi="Arial"/>
+          <w:sz w:val="26"/>
+          <w:szCs w:val="26"/>
+        </w:rPr>
+        <w:t>l'application</w:t>
+      </w:r>
+      <w:proofErr w:type="gramEnd"/>
+      <w:r>
+        <w:rPr>
+          <w:rFonts w:ascii="Arial" w:hAnsi="Arial"/>
+          <w:sz w:val="26"/>
+          <w:szCs w:val="26"/>
+        </w:rPr>
+        <w:t>.</w:t>
       </w:r>
     </w:p>
     <w:p>
@@ -1042,12 +1247,8 @@
           <w:numId w:val="1"/>
         </w:numPr>
         <w:tabs>
-          <w:tab w:val="clear" w:pos="709"/>
-          <w:tab w:val="left" w:pos="1418" w:leader="none"/>
-        </w:tabs>
-        <w:bidi w:val="0"/>
-        <w:ind w:start="1418" w:hanging="283"/>
-        <w:jc w:val="start"/>
+          <w:tab w:val="left" w:pos="1418"/>
+        </w:tabs>
         <w:rPr>
           <w:rFonts w:ascii="Arial" w:hAnsi="Arial"/>
           <w:sz w:val="26"/>
@@ -1065,58 +1266,52 @@
     </w:p>
     <w:p>
       <w:pPr>
-        <w:pStyle w:val="Normal"/>
-        <w:bidi w:val="0"/>
-        <w:jc w:val="start"/>
-        <w:rPr>
-          <w:rFonts w:ascii="Arial" w:hAnsi="Arial"/>
-          <w:sz w:val="26"/>
-          <w:szCs w:val="26"/>
-        </w:rPr>
-      </w:pPr>
-      <w:r>
-        <w:rPr/>
-      </w:r>
+        <w:rPr>
+          <w:rFonts w:ascii="Arial" w:hAnsi="Arial"/>
+          <w:sz w:val="26"/>
+          <w:szCs w:val="26"/>
+        </w:rPr>
+      </w:pPr>
     </w:p>
     <w:sectPr>
-      <w:type w:val="nextPage"/>
       <w:pgSz w:w="11906" w:h="16838"/>
-      <w:pgMar w:left="1134" w:right="1134" w:gutter="0" w:header="0" w:top="1134" w:footer="0" w:bottom="1134"/>
-      <w:pgNumType w:fmt="decimal"/>
-      <w:formProt w:val="false"/>
-      <w:textDirection w:val="lrTb"/>
-      <w:docGrid w:type="default" w:linePitch="100" w:charSpace="0"/>
+      <w:pgMar w:top="1134" w:right="1134" w:bottom="1134" w:left="1134" w:header="0" w:footer="0" w:gutter="0"/>
+      <w:cols w:space="720"/>
+      <w:formProt w:val="0"/>
+      <w:docGrid w:linePitch="100"/>
     </w:sectPr>
   </w:body>
 </w:document>
 </file>
 
 <file path=word/numbering.xml><?xml version="1.0" encoding="utf-8"?>
-<w:numbering xmlns:w="http://schemas.openxmlformats.org/wordprocessingml/2006/main" xmlns:o="urn:schemas-microsoft-com:office:office" xmlns:r="http://schemas.openxmlformats.org/officeDocument/2006/relationships" xmlns:v="urn:schemas-microsoft-com:vml" xmlns:mc="http://schemas.openxmlformats.org/markup-compatibility/2006" xmlns:w14="http://schemas.microsoft.com/office/word/2010/wordml" mc:Ignorable="w14">
-  <w:abstractNum w:abstractNumId="1">
+<w:numbering xmlns:wpc="http://schemas.microsoft.com/office/word/2010/wordprocessingCanvas" xmlns:cx="http://schemas.microsoft.com/office/drawing/2014/chartex" xmlns:cx1="http://schemas.microsoft.com/office/drawing/2015/9/8/chartex" xmlns:cx2="http://schemas.microsoft.com/office/drawing/2015/10/21/chartex" xmlns:cx3="http://schemas.microsoft.com/office/drawing/2016/5/9/chartex" xmlns:cx4="http://schemas.microsoft.com/office/drawing/2016/5/10/chartex" xmlns:cx5="http://schemas.microsoft.com/office/drawing/2016/5/11/chartex" xmlns:cx6="http://schemas.microsoft.com/office/drawing/2016/5/12/chartex" xmlns:cx7="http://schemas.microsoft.com/office/drawing/2016/5/13/chartex" xmlns:cx8="http://schemas.microsoft.com/office/drawing/2016/5/14/chartex" xmlns:mc="http://schemas.openxmlformats.org/markup-compatibility/2006" xmlns:aink="http://schemas.microsoft.com/office/drawing/2016/ink" xmlns:am3d="http://schemas.microsoft.com/office/drawing/2017/model3d" xmlns:o="urn:schemas-microsoft-com:office:office" xmlns:oel="http://schemas.microsoft.com/office/2019/extlst" xmlns:r="http://schemas.openxmlformats.org/officeDocument/2006/relationships" xmlns:m="http://schemas.openxmlformats.org/officeDocument/2006/math" xmlns:v="urn:schemas-microsoft-com:vml" xmlns:wp14="http://schemas.microsoft.com/office/word/2010/wordprocessingDrawing" xmlns:wp="http://schemas.openxmlformats.org/drawingml/2006/wordprocessingDrawing" xmlns:w10="urn:schemas-microsoft-com:office:word" xmlns:w="http://schemas.openxmlformats.org/wordprocessingml/2006/main" xmlns:w14="http://schemas.microsoft.com/office/word/2010/wordml" xmlns:w15="http://schemas.microsoft.com/office/word/2012/wordml" xmlns:w16cex="http://schemas.microsoft.com/office/word/2018/wordml/cex" xmlns:w16cid="http://schemas.microsoft.com/office/word/2016/wordml/cid" xmlns:w16="http://schemas.microsoft.com/office/word/2018/wordml" xmlns:w16du="http://schemas.microsoft.com/office/word/2023/wordml/word16du" xmlns:w16sdtdh="http://schemas.microsoft.com/office/word/2020/wordml/sdtdatahash" xmlns:w16sdtfl="http://schemas.microsoft.com/office/word/2024/wordml/sdtformatlock" xmlns:w16se="http://schemas.microsoft.com/office/word/2015/wordml/symex" xmlns:wpg="http://schemas.microsoft.com/office/word/2010/wordprocessingGroup" xmlns:wpi="http://schemas.microsoft.com/office/word/2010/wordprocessingInk" xmlns:wne="http://schemas.microsoft.com/office/word/2006/wordml" xmlns:wps="http://schemas.microsoft.com/office/word/2010/wordprocessingShape" mc:Ignorable="w14 w15 w16se w16cid w16 w16cex w16sdtdh w16sdtfl w16du wp14">
+  <w:abstractNum w:abstractNumId="0" w15:restartNumberingAfterBreak="0">
+    <w:nsid w:val="3E4F17FF"/>
+    <w:multiLevelType w:val="multilevel"/>
+    <w:tmpl w:val="7B12E562"/>
     <w:lvl w:ilvl="0">
       <w:start w:val="1"/>
       <w:numFmt w:val="decimal"/>
       <w:lvlText w:val="%1."/>
-      <w:lvlJc w:val="start"/>
+      <w:lvlJc w:val="left"/>
       <w:pPr>
         <w:tabs>
           <w:tab w:val="num" w:pos="709"/>
         </w:tabs>
-        <w:ind w:start="709" w:hanging="283"/>
-      </w:pPr>
-      <w:rPr/>
+        <w:ind w:left="709" w:hanging="283"/>
+      </w:pPr>
     </w:lvl>
     <w:lvl w:ilvl="1">
       <w:start w:val="1"/>
       <w:numFmt w:val="bullet"/>
       <w:lvlText w:val=""/>
-      <w:lvlJc w:val="start"/>
+      <w:lvlJc w:val="left"/>
       <w:pPr>
         <w:tabs>
           <w:tab w:val="num" w:pos="1418"/>
         </w:tabs>
-        <w:ind w:start="1418" w:hanging="283"/>
+        <w:ind w:left="1418" w:hanging="283"/>
       </w:pPr>
       <w:rPr>
         <w:rFonts w:ascii="Symbol" w:hAnsi="Symbol" w:cs="Symbol" w:hint="default"/>
@@ -1126,12 +1321,12 @@
       <w:start w:val="1"/>
       <w:numFmt w:val="bullet"/>
       <w:lvlText w:val=""/>
-      <w:lvlJc w:val="start"/>
+      <w:lvlJc w:val="left"/>
       <w:pPr>
         <w:tabs>
           <w:tab w:val="num" w:pos="2127"/>
         </w:tabs>
-        <w:ind w:start="2127" w:hanging="283"/>
+        <w:ind w:left="2127" w:hanging="283"/>
       </w:pPr>
       <w:rPr>
         <w:rFonts w:ascii="Symbol" w:hAnsi="Symbol" w:cs="Symbol" w:hint="default"/>
@@ -1141,12 +1336,12 @@
       <w:start w:val="1"/>
       <w:numFmt w:val="bullet"/>
       <w:lvlText w:val=""/>
-      <w:lvlJc w:val="start"/>
+      <w:lvlJc w:val="left"/>
       <w:pPr>
         <w:tabs>
           <w:tab w:val="num" w:pos="2836"/>
         </w:tabs>
-        <w:ind w:start="2836" w:hanging="283"/>
+        <w:ind w:left="2836" w:hanging="283"/>
       </w:pPr>
       <w:rPr>
         <w:rFonts w:ascii="Symbol" w:hAnsi="Symbol" w:cs="Symbol" w:hint="default"/>
@@ -1156,12 +1351,12 @@
       <w:start w:val="1"/>
       <w:numFmt w:val="bullet"/>
       <w:lvlText w:val=""/>
-      <w:lvlJc w:val="start"/>
+      <w:lvlJc w:val="left"/>
       <w:pPr>
         <w:tabs>
           <w:tab w:val="num" w:pos="3545"/>
         </w:tabs>
-        <w:ind w:start="3545" w:hanging="283"/>
+        <w:ind w:left="3545" w:hanging="283"/>
       </w:pPr>
       <w:rPr>
         <w:rFonts w:ascii="Symbol" w:hAnsi="Symbol" w:cs="Symbol" w:hint="default"/>
@@ -1171,12 +1366,12 @@
       <w:start w:val="1"/>
       <w:numFmt w:val="bullet"/>
       <w:lvlText w:val=""/>
-      <w:lvlJc w:val="start"/>
+      <w:lvlJc w:val="left"/>
       <w:pPr>
         <w:tabs>
           <w:tab w:val="num" w:pos="4254"/>
         </w:tabs>
-        <w:ind w:start="4254" w:hanging="283"/>
+        <w:ind w:left="4254" w:hanging="283"/>
       </w:pPr>
       <w:rPr>
         <w:rFonts w:ascii="Symbol" w:hAnsi="Symbol" w:cs="Symbol" w:hint="default"/>
@@ -1186,12 +1381,12 @@
       <w:start w:val="1"/>
       <w:numFmt w:val="bullet"/>
       <w:lvlText w:val=""/>
-      <w:lvlJc w:val="start"/>
+      <w:lvlJc w:val="left"/>
       <w:pPr>
         <w:tabs>
           <w:tab w:val="num" w:pos="4963"/>
         </w:tabs>
-        <w:ind w:start="4963" w:hanging="283"/>
+        <w:ind w:left="4963" w:hanging="283"/>
       </w:pPr>
       <w:rPr>
         <w:rFonts w:ascii="Symbol" w:hAnsi="Symbol" w:cs="Symbol" w:hint="default"/>
@@ -1201,12 +1396,12 @@
       <w:start w:val="1"/>
       <w:numFmt w:val="bullet"/>
       <w:lvlText w:val=""/>
-      <w:lvlJc w:val="start"/>
+      <w:lvlJc w:val="left"/>
       <w:pPr>
         <w:tabs>
           <w:tab w:val="num" w:pos="5672"/>
         </w:tabs>
-        <w:ind w:start="5672" w:hanging="283"/>
+        <w:ind w:left="5672" w:hanging="283"/>
       </w:pPr>
       <w:rPr>
         <w:rFonts w:ascii="Symbol" w:hAnsi="Symbol" w:cs="Symbol" w:hint="default"/>
@@ -1216,30 +1411,33 @@
       <w:start w:val="1"/>
       <w:numFmt w:val="bullet"/>
       <w:lvlText w:val=""/>
-      <w:lvlJc w:val="start"/>
+      <w:lvlJc w:val="left"/>
       <w:pPr>
         <w:tabs>
           <w:tab w:val="num" w:pos="6381"/>
         </w:tabs>
-        <w:ind w:start="6381" w:hanging="283"/>
+        <w:ind w:left="6381" w:hanging="283"/>
       </w:pPr>
       <w:rPr>
         <w:rFonts w:ascii="Symbol" w:hAnsi="Symbol" w:cs="Symbol" w:hint="default"/>
       </w:rPr>
     </w:lvl>
   </w:abstractNum>
-  <w:abstractNum w:abstractNumId="2">
+  <w:abstractNum w:abstractNumId="1" w15:restartNumberingAfterBreak="0">
+    <w:nsid w:val="7B6C2086"/>
+    <w:multiLevelType w:val="multilevel"/>
+    <w:tmpl w:val="BCC8F402"/>
     <w:lvl w:ilvl="0">
       <w:start w:val="1"/>
       <w:numFmt w:val="none"/>
       <w:suff w:val="nothing"/>
       <w:lvlText w:val=""/>
-      <w:lvlJc w:val="start"/>
+      <w:lvlJc w:val="left"/>
       <w:pPr>
         <w:tabs>
           <w:tab w:val="num" w:pos="0"/>
         </w:tabs>
-        <w:ind w:start="0" w:hanging="0"/>
+        <w:ind w:left="0" w:firstLine="0"/>
       </w:pPr>
     </w:lvl>
     <w:lvl w:ilvl="1">
@@ -1247,12 +1445,12 @@
       <w:numFmt w:val="none"/>
       <w:suff w:val="nothing"/>
       <w:lvlText w:val=""/>
-      <w:lvlJc w:val="start"/>
+      <w:lvlJc w:val="left"/>
       <w:pPr>
         <w:tabs>
           <w:tab w:val="num" w:pos="0"/>
         </w:tabs>
-        <w:ind w:start="0" w:hanging="0"/>
+        <w:ind w:left="0" w:firstLine="0"/>
       </w:pPr>
     </w:lvl>
     <w:lvl w:ilvl="2">
@@ -1260,12 +1458,12 @@
       <w:numFmt w:val="none"/>
       <w:suff w:val="nothing"/>
       <w:lvlText w:val=""/>
-      <w:lvlJc w:val="start"/>
+      <w:lvlJc w:val="left"/>
       <w:pPr>
         <w:tabs>
           <w:tab w:val="num" w:pos="0"/>
         </w:tabs>
-        <w:ind w:start="0" w:hanging="0"/>
+        <w:ind w:left="0" w:firstLine="0"/>
       </w:pPr>
     </w:lvl>
     <w:lvl w:ilvl="3">
@@ -1273,12 +1471,12 @@
       <w:numFmt w:val="none"/>
       <w:suff w:val="nothing"/>
       <w:lvlText w:val=""/>
-      <w:lvlJc w:val="start"/>
+      <w:lvlJc w:val="left"/>
       <w:pPr>
         <w:tabs>
           <w:tab w:val="num" w:pos="0"/>
         </w:tabs>
-        <w:ind w:start="0" w:hanging="0"/>
+        <w:ind w:left="0" w:firstLine="0"/>
       </w:pPr>
     </w:lvl>
     <w:lvl w:ilvl="4">
@@ -1286,12 +1484,12 @@
       <w:numFmt w:val="none"/>
       <w:suff w:val="nothing"/>
       <w:lvlText w:val=""/>
-      <w:lvlJc w:val="start"/>
+      <w:lvlJc w:val="left"/>
       <w:pPr>
         <w:tabs>
           <w:tab w:val="num" w:pos="0"/>
         </w:tabs>
-        <w:ind w:start="0" w:hanging="0"/>
+        <w:ind w:left="0" w:firstLine="0"/>
       </w:pPr>
     </w:lvl>
     <w:lvl w:ilvl="5">
@@ -1299,12 +1497,12 @@
       <w:numFmt w:val="none"/>
       <w:suff w:val="nothing"/>
       <w:lvlText w:val=""/>
-      <w:lvlJc w:val="start"/>
+      <w:lvlJc w:val="left"/>
       <w:pPr>
         <w:tabs>
           <w:tab w:val="num" w:pos="0"/>
         </w:tabs>
-        <w:ind w:start="0" w:hanging="0"/>
+        <w:ind w:left="0" w:firstLine="0"/>
       </w:pPr>
     </w:lvl>
     <w:lvl w:ilvl="6">
@@ -1312,12 +1510,12 @@
       <w:numFmt w:val="none"/>
       <w:suff w:val="nothing"/>
       <w:lvlText w:val=""/>
-      <w:lvlJc w:val="start"/>
+      <w:lvlJc w:val="left"/>
       <w:pPr>
         <w:tabs>
           <w:tab w:val="num" w:pos="0"/>
         </w:tabs>
-        <w:ind w:start="0" w:hanging="0"/>
+        <w:ind w:left="0" w:firstLine="0"/>
       </w:pPr>
     </w:lvl>
     <w:lvl w:ilvl="7">
@@ -1325,12 +1523,12 @@
       <w:numFmt w:val="none"/>
       <w:suff w:val="nothing"/>
       <w:lvlText w:val=""/>
-      <w:lvlJc w:val="start"/>
+      <w:lvlJc w:val="left"/>
       <w:pPr>
         <w:tabs>
           <w:tab w:val="num" w:pos="0"/>
         </w:tabs>
-        <w:ind w:start="0" w:hanging="0"/>
+        <w:ind w:left="0" w:firstLine="0"/>
       </w:pPr>
     </w:lvl>
     <w:lvl w:ilvl="8">
@@ -1338,30 +1536,30 @@
       <w:numFmt w:val="none"/>
       <w:suff w:val="nothing"/>
       <w:lvlText w:val=""/>
-      <w:lvlJc w:val="start"/>
+      <w:lvlJc w:val="left"/>
       <w:pPr>
         <w:tabs>
           <w:tab w:val="num" w:pos="0"/>
         </w:tabs>
-        <w:ind w:start="0" w:hanging="0"/>
+        <w:ind w:left="0" w:firstLine="0"/>
       </w:pPr>
     </w:lvl>
   </w:abstractNum>
-  <w:num w:numId="1">
+  <w:num w:numId="1" w16cid:durableId="432474880">
+    <w:abstractNumId w:val="0"/>
+  </w:num>
+  <w:num w:numId="2" w16cid:durableId="368187810">
     <w:abstractNumId w:val="1"/>
-  </w:num>
-  <w:num w:numId="2">
-    <w:abstractNumId w:val="2"/>
   </w:num>
 </w:numbering>
 </file>
 
 <file path=word/styles.xml><?xml version="1.0" encoding="utf-8"?>
-<w:styles xmlns:w="http://schemas.openxmlformats.org/wordprocessingml/2006/main" xmlns:w14="http://schemas.microsoft.com/office/word/2010/wordml" xmlns:mc="http://schemas.openxmlformats.org/markup-compatibility/2006" mc:Ignorable="w14">
+<w:styles xmlns:mc="http://schemas.openxmlformats.org/markup-compatibility/2006" xmlns:r="http://schemas.openxmlformats.org/officeDocument/2006/relationships" xmlns:w="http://schemas.openxmlformats.org/wordprocessingml/2006/main" xmlns:w14="http://schemas.microsoft.com/office/word/2010/wordml" xmlns:w15="http://schemas.microsoft.com/office/word/2012/wordml" xmlns:w16cex="http://schemas.microsoft.com/office/word/2018/wordml/cex" xmlns:w16cid="http://schemas.microsoft.com/office/word/2016/wordml/cid" xmlns:w16="http://schemas.microsoft.com/office/word/2018/wordml" xmlns:w16du="http://schemas.microsoft.com/office/word/2023/wordml/word16du" xmlns:w16sdtdh="http://schemas.microsoft.com/office/word/2020/wordml/sdtdatahash" xmlns:w16sdtfl="http://schemas.microsoft.com/office/word/2024/wordml/sdtformatlock" xmlns:w16se="http://schemas.microsoft.com/office/word/2015/wordml/symex" mc:Ignorable="w14 w15 w16se w16cid w16 w16cex w16sdtdh w16sdtfl w16du">
   <w:docDefaults>
     <w:rPrDefault>
       <w:rPr>
-        <w:rFonts w:ascii="Liberation Serif" w:hAnsi="Liberation Serif" w:eastAsia="NSimSun" w:cs="Lucida Sans"/>
+        <w:rFonts w:ascii="Liberation Serif" w:eastAsia="NSimSun" w:hAnsi="Liberation Serif" w:cs="Lucida Sans"/>
         <w:kern w:val="2"/>
         <w:sz w:val="24"/>
         <w:szCs w:val="24"/>
@@ -1370,52 +1568,441 @@
     </w:rPrDefault>
     <w:pPrDefault>
       <w:pPr>
-        <w:suppressAutoHyphens w:val="true"/>
+        <w:suppressAutoHyphens/>
       </w:pPr>
     </w:pPrDefault>
   </w:docDefaults>
-  <w:style w:type="paragraph" w:styleId="Normal">
+  <w:latentStyles w:defLockedState="0" w:defUIPriority="99" w:defSemiHidden="0" w:defUnhideWhenUsed="0" w:defQFormat="0" w:count="376">
+    <w:lsdException w:name="Normal" w:uiPriority="0" w:qFormat="1"/>
+    <w:lsdException w:name="heading 1" w:uiPriority="9" w:qFormat="1"/>
+    <w:lsdException w:name="heading 2" w:semiHidden="1" w:uiPriority="9" w:unhideWhenUsed="1" w:qFormat="1"/>
+    <w:lsdException w:name="heading 3" w:semiHidden="1" w:uiPriority="9" w:unhideWhenUsed="1" w:qFormat="1"/>
+    <w:lsdException w:name="heading 4" w:semiHidden="1" w:uiPriority="9" w:unhideWhenUsed="1" w:qFormat="1"/>
+    <w:lsdException w:name="heading 5" w:semiHidden="1" w:uiPriority="9" w:unhideWhenUsed="1" w:qFormat="1"/>
+    <w:lsdException w:name="heading 6" w:semiHidden="1" w:uiPriority="9" w:unhideWhenUsed="1" w:qFormat="1"/>
+    <w:lsdException w:name="heading 7" w:semiHidden="1" w:uiPriority="9" w:unhideWhenUsed="1" w:qFormat="1"/>
+    <w:lsdException w:name="heading 8" w:semiHidden="1" w:uiPriority="9" w:unhideWhenUsed="1" w:qFormat="1"/>
+    <w:lsdException w:name="heading 9" w:semiHidden="1" w:uiPriority="9" w:unhideWhenUsed="1" w:qFormat="1"/>
+    <w:lsdException w:name="index 1" w:semiHidden="1" w:unhideWhenUsed="1"/>
+    <w:lsdException w:name="index 2" w:semiHidden="1" w:unhideWhenUsed="1"/>
+    <w:lsdException w:name="index 3" w:semiHidden="1" w:unhideWhenUsed="1"/>
+    <w:lsdException w:name="index 4" w:semiHidden="1" w:unhideWhenUsed="1"/>
+    <w:lsdException w:name="index 5" w:semiHidden="1" w:unhideWhenUsed="1"/>
+    <w:lsdException w:name="index 6" w:semiHidden="1" w:unhideWhenUsed="1"/>
+    <w:lsdException w:name="index 7" w:semiHidden="1" w:unhideWhenUsed="1"/>
+    <w:lsdException w:name="index 8" w:semiHidden="1" w:unhideWhenUsed="1"/>
+    <w:lsdException w:name="index 9" w:semiHidden="1" w:unhideWhenUsed="1"/>
+    <w:lsdException w:name="toc 1" w:semiHidden="1" w:uiPriority="39" w:unhideWhenUsed="1"/>
+    <w:lsdException w:name="toc 2" w:semiHidden="1" w:uiPriority="39" w:unhideWhenUsed="1"/>
+    <w:lsdException w:name="toc 3" w:semiHidden="1" w:uiPriority="39" w:unhideWhenUsed="1"/>
+    <w:lsdException w:name="toc 4" w:semiHidden="1" w:uiPriority="39" w:unhideWhenUsed="1"/>
+    <w:lsdException w:name="toc 5" w:semiHidden="1" w:uiPriority="39" w:unhideWhenUsed="1"/>
+    <w:lsdException w:name="toc 6" w:semiHidden="1" w:uiPriority="39" w:unhideWhenUsed="1"/>
+    <w:lsdException w:name="toc 7" w:semiHidden="1" w:uiPriority="39" w:unhideWhenUsed="1"/>
+    <w:lsdException w:name="toc 8" w:semiHidden="1" w:uiPriority="39" w:unhideWhenUsed="1"/>
+    <w:lsdException w:name="toc 9" w:semiHidden="1" w:uiPriority="39" w:unhideWhenUsed="1"/>
+    <w:lsdException w:name="Normal Indent" w:semiHidden="1" w:unhideWhenUsed="1"/>
+    <w:lsdException w:name="footnote text" w:semiHidden="1" w:unhideWhenUsed="1"/>
+    <w:lsdException w:name="annotation text" w:semiHidden="1" w:unhideWhenUsed="1"/>
+    <w:lsdException w:name="header" w:semiHidden="1" w:unhideWhenUsed="1"/>
+    <w:lsdException w:name="footer" w:semiHidden="1" w:unhideWhenUsed="1"/>
+    <w:lsdException w:name="index heading" w:semiHidden="1" w:unhideWhenUsed="1"/>
+    <w:lsdException w:name="caption" w:semiHidden="1" w:uiPriority="35" w:unhideWhenUsed="1" w:qFormat="1"/>
+    <w:lsdException w:name="table of figures" w:semiHidden="1" w:unhideWhenUsed="1"/>
+    <w:lsdException w:name="envelope address" w:semiHidden="1" w:unhideWhenUsed="1"/>
+    <w:lsdException w:name="envelope return" w:semiHidden="1" w:unhideWhenUsed="1"/>
+    <w:lsdException w:name="footnote reference" w:semiHidden="1" w:unhideWhenUsed="1"/>
+    <w:lsdException w:name="annotation reference" w:semiHidden="1" w:unhideWhenUsed="1"/>
+    <w:lsdException w:name="line number" w:semiHidden="1" w:unhideWhenUsed="1"/>
+    <w:lsdException w:name="page number" w:semiHidden="1" w:unhideWhenUsed="1"/>
+    <w:lsdException w:name="endnote reference" w:semiHidden="1" w:unhideWhenUsed="1"/>
+    <w:lsdException w:name="endnote text" w:semiHidden="1" w:unhideWhenUsed="1"/>
+    <w:lsdException w:name="table of authorities" w:semiHidden="1" w:unhideWhenUsed="1"/>
+    <w:lsdException w:name="macro" w:semiHidden="1" w:unhideWhenUsed="1"/>
+    <w:lsdException w:name="toa heading" w:semiHidden="1" w:unhideWhenUsed="1"/>
+    <w:lsdException w:name="List" w:semiHidden="1" w:unhideWhenUsed="1"/>
+    <w:lsdException w:name="List Bullet" w:semiHidden="1" w:unhideWhenUsed="1"/>
+    <w:lsdException w:name="List Number" w:semiHidden="1" w:unhideWhenUsed="1"/>
+    <w:lsdException w:name="List 2" w:semiHidden="1" w:unhideWhenUsed="1"/>
+    <w:lsdException w:name="List 3" w:semiHidden="1" w:unhideWhenUsed="1"/>
+    <w:lsdException w:name="List 4" w:semiHidden="1" w:unhideWhenUsed="1"/>
+    <w:lsdException w:name="List 5" w:semiHidden="1" w:unhideWhenUsed="1"/>
+    <w:lsdException w:name="List Bullet 2" w:semiHidden="1" w:unhideWhenUsed="1"/>
+    <w:lsdException w:name="List Bullet 3" w:semiHidden="1" w:unhideWhenUsed="1"/>
+    <w:lsdException w:name="List Bullet 4" w:semiHidden="1" w:unhideWhenUsed="1"/>
+    <w:lsdException w:name="List Bullet 5" w:semiHidden="1" w:unhideWhenUsed="1"/>
+    <w:lsdException w:name="List Number 2" w:semiHidden="1" w:unhideWhenUsed="1"/>
+    <w:lsdException w:name="List Number 3" w:semiHidden="1" w:unhideWhenUsed="1"/>
+    <w:lsdException w:name="List Number 4" w:semiHidden="1" w:unhideWhenUsed="1"/>
+    <w:lsdException w:name="List Number 5" w:semiHidden="1" w:unhideWhenUsed="1"/>
+    <w:lsdException w:name="Title" w:uiPriority="10" w:qFormat="1"/>
+    <w:lsdException w:name="Closing" w:semiHidden="1" w:unhideWhenUsed="1"/>
+    <w:lsdException w:name="Signature" w:semiHidden="1" w:unhideWhenUsed="1"/>
+    <w:lsdException w:name="Default Paragraph Font" w:semiHidden="1" w:uiPriority="1" w:unhideWhenUsed="1"/>
+    <w:lsdException w:name="Body Text" w:semiHidden="1" w:unhideWhenUsed="1"/>
+    <w:lsdException w:name="Body Text Indent" w:semiHidden="1" w:unhideWhenUsed="1"/>
+    <w:lsdException w:name="List Continue" w:semiHidden="1" w:unhideWhenUsed="1"/>
+    <w:lsdException w:name="List Continue 2" w:semiHidden="1" w:unhideWhenUsed="1"/>
+    <w:lsdException w:name="List Continue 3" w:semiHidden="1" w:unhideWhenUsed="1"/>
+    <w:lsdException w:name="List Continue 4" w:semiHidden="1" w:unhideWhenUsed="1"/>
+    <w:lsdException w:name="List Continue 5" w:semiHidden="1" w:unhideWhenUsed="1"/>
+    <w:lsdException w:name="Message Header" w:semiHidden="1" w:unhideWhenUsed="1"/>
+    <w:lsdException w:name="Subtitle" w:uiPriority="11" w:qFormat="1"/>
+    <w:lsdException w:name="Salutation" w:semiHidden="1" w:unhideWhenUsed="1"/>
+    <w:lsdException w:name="Date" w:semiHidden="1" w:unhideWhenUsed="1"/>
+    <w:lsdException w:name="Body Text First Indent" w:semiHidden="1" w:unhideWhenUsed="1"/>
+    <w:lsdException w:name="Body Text First Indent 2" w:semiHidden="1" w:unhideWhenUsed="1"/>
+    <w:lsdException w:name="Note Heading" w:semiHidden="1" w:unhideWhenUsed="1"/>
+    <w:lsdException w:name="Body Text 2" w:semiHidden="1" w:unhideWhenUsed="1"/>
+    <w:lsdException w:name="Body Text 3" w:semiHidden="1" w:unhideWhenUsed="1"/>
+    <w:lsdException w:name="Body Text Indent 2" w:semiHidden="1" w:unhideWhenUsed="1"/>
+    <w:lsdException w:name="Body Text Indent 3" w:semiHidden="1" w:unhideWhenUsed="1"/>
+    <w:lsdException w:name="Block Text" w:semiHidden="1" w:unhideWhenUsed="1"/>
+    <w:lsdException w:name="Hyperlink" w:semiHidden="1" w:unhideWhenUsed="1"/>
+    <w:lsdException w:name="FollowedHyperlink" w:semiHidden="1" w:unhideWhenUsed="1"/>
+    <w:lsdException w:name="Strong" w:uiPriority="22" w:qFormat="1"/>
+    <w:lsdException w:name="Emphasis" w:uiPriority="20" w:qFormat="1"/>
+    <w:lsdException w:name="Document Map" w:semiHidden="1" w:unhideWhenUsed="1"/>
+    <w:lsdException w:name="Plain Text" w:semiHidden="1" w:unhideWhenUsed="1"/>
+    <w:lsdException w:name="E-mail Signature" w:semiHidden="1" w:unhideWhenUsed="1"/>
+    <w:lsdException w:name="HTML Top of Form" w:semiHidden="1" w:unhideWhenUsed="1"/>
+    <w:lsdException w:name="HTML Bottom of Form" w:semiHidden="1" w:unhideWhenUsed="1"/>
+    <w:lsdException w:name="Normal (Web)" w:semiHidden="1" w:unhideWhenUsed="1"/>
+    <w:lsdException w:name="HTML Acronym" w:semiHidden="1" w:unhideWhenUsed="1"/>
+    <w:lsdException w:name="HTML Address" w:semiHidden="1" w:unhideWhenUsed="1"/>
+    <w:lsdException w:name="HTML Cite" w:semiHidden="1" w:unhideWhenUsed="1"/>
+    <w:lsdException w:name="HTML Code" w:semiHidden="1" w:unhideWhenUsed="1"/>
+    <w:lsdException w:name="HTML Definition" w:semiHidden="1" w:unhideWhenUsed="1"/>
+    <w:lsdException w:name="HTML Keyboard" w:semiHidden="1" w:unhideWhenUsed="1"/>
+    <w:lsdException w:name="HTML Preformatted" w:semiHidden="1" w:unhideWhenUsed="1"/>
+    <w:lsdException w:name="HTML Sample" w:semiHidden="1" w:unhideWhenUsed="1"/>
+    <w:lsdException w:name="HTML Typewriter" w:semiHidden="1" w:unhideWhenUsed="1"/>
+    <w:lsdException w:name="HTML Variable" w:semiHidden="1" w:unhideWhenUsed="1"/>
+    <w:lsdException w:name="Normal Table" w:semiHidden="1" w:unhideWhenUsed="1"/>
+    <w:lsdException w:name="annotation subject" w:semiHidden="1" w:unhideWhenUsed="1"/>
+    <w:lsdException w:name="No List" w:semiHidden="1" w:unhideWhenUsed="1"/>
+    <w:lsdException w:name="Outline List 1" w:semiHidden="1" w:unhideWhenUsed="1"/>
+    <w:lsdException w:name="Outline List 2" w:semiHidden="1" w:unhideWhenUsed="1"/>
+    <w:lsdException w:name="Outline List 3" w:semiHidden="1" w:unhideWhenUsed="1"/>
+    <w:lsdException w:name="Table Simple 1" w:semiHidden="1" w:unhideWhenUsed="1"/>
+    <w:lsdException w:name="Table Simple 2" w:semiHidden="1" w:unhideWhenUsed="1"/>
+    <w:lsdException w:name="Table Simple 3" w:semiHidden="1" w:unhideWhenUsed="1"/>
+    <w:lsdException w:name="Table Classic 1" w:semiHidden="1" w:unhideWhenUsed="1"/>
+    <w:lsdException w:name="Table Classic 2" w:semiHidden="1" w:unhideWhenUsed="1"/>
+    <w:lsdException w:name="Table Classic 3" w:semiHidden="1" w:unhideWhenUsed="1"/>
+    <w:lsdException w:name="Table Classic 4" w:semiHidden="1" w:unhideWhenUsed="1"/>
+    <w:lsdException w:name="Table Colorful 1" w:semiHidden="1" w:unhideWhenUsed="1"/>
+    <w:lsdException w:name="Table Colorful 2" w:semiHidden="1" w:unhideWhenUsed="1"/>
+    <w:lsdException w:name="Table Colorful 3" w:semiHidden="1" w:unhideWhenUsed="1"/>
+    <w:lsdException w:name="Table Columns 1" w:semiHidden="1" w:unhideWhenUsed="1"/>
+    <w:lsdException w:name="Table Columns 2" w:semiHidden="1" w:unhideWhenUsed="1"/>
+    <w:lsdException w:name="Table Columns 3" w:semiHidden="1" w:unhideWhenUsed="1"/>
+    <w:lsdException w:name="Table Columns 4" w:semiHidden="1" w:unhideWhenUsed="1"/>
+    <w:lsdException w:name="Table Columns 5" w:semiHidden="1" w:unhideWhenUsed="1"/>
+    <w:lsdException w:name="Table Grid 1" w:semiHidden="1" w:unhideWhenUsed="1"/>
+    <w:lsdException w:name="Table Grid 2" w:semiHidden="1" w:unhideWhenUsed="1"/>
+    <w:lsdException w:name="Table Grid 3" w:semiHidden="1" w:unhideWhenUsed="1"/>
+    <w:lsdException w:name="Table Grid 4" w:semiHidden="1" w:unhideWhenUsed="1"/>
+    <w:lsdException w:name="Table Grid 5" w:semiHidden="1" w:unhideWhenUsed="1"/>
+    <w:lsdException w:name="Table Grid 6" w:semiHidden="1" w:unhideWhenUsed="1"/>
+    <w:lsdException w:name="Table Grid 7" w:semiHidden="1" w:unhideWhenUsed="1"/>
+    <w:lsdException w:name="Table Grid 8" w:semiHidden="1" w:unhideWhenUsed="1"/>
+    <w:lsdException w:name="Table List 1" w:semiHidden="1" w:unhideWhenUsed="1"/>
+    <w:lsdException w:name="Table List 2" w:semiHidden="1" w:unhideWhenUsed="1"/>
+    <w:lsdException w:name="Table List 3" w:semiHidden="1" w:unhideWhenUsed="1"/>
+    <w:lsdException w:name="Table List 4" w:semiHidden="1" w:unhideWhenUsed="1"/>
+    <w:lsdException w:name="Table List 5" w:semiHidden="1" w:unhideWhenUsed="1"/>
+    <w:lsdException w:name="Table List 6" w:semiHidden="1" w:unhideWhenUsed="1"/>
+    <w:lsdException w:name="Table List 7" w:semiHidden="1" w:unhideWhenUsed="1"/>
+    <w:lsdException w:name="Table List 8" w:semiHidden="1" w:unhideWhenUsed="1"/>
+    <w:lsdException w:name="Table 3D effects 1" w:semiHidden="1" w:unhideWhenUsed="1"/>
+    <w:lsdException w:name="Table 3D effects 2" w:semiHidden="1" w:unhideWhenUsed="1"/>
+    <w:lsdException w:name="Table 3D effects 3" w:semiHidden="1" w:unhideWhenUsed="1"/>
+    <w:lsdException w:name="Table Contemporary" w:semiHidden="1" w:unhideWhenUsed="1"/>
+    <w:lsdException w:name="Table Elegant" w:semiHidden="1" w:unhideWhenUsed="1"/>
+    <w:lsdException w:name="Table Professional" w:semiHidden="1" w:unhideWhenUsed="1"/>
+    <w:lsdException w:name="Table Subtle 1" w:semiHidden="1" w:unhideWhenUsed="1"/>
+    <w:lsdException w:name="Table Subtle 2" w:semiHidden="1" w:unhideWhenUsed="1"/>
+    <w:lsdException w:name="Table Web 1" w:semiHidden="1" w:unhideWhenUsed="1"/>
+    <w:lsdException w:name="Table Web 2" w:semiHidden="1" w:unhideWhenUsed="1"/>
+    <w:lsdException w:name="Table Web 3" w:semiHidden="1" w:unhideWhenUsed="1"/>
+    <w:lsdException w:name="Balloon Text" w:semiHidden="1" w:unhideWhenUsed="1"/>
+    <w:lsdException w:name="Table Grid" w:uiPriority="39"/>
+    <w:lsdException w:name="Table Theme" w:semiHidden="1" w:unhideWhenUsed="1"/>
+    <w:lsdException w:name="Placeholder Text" w:semiHidden="1"/>
+    <w:lsdException w:name="No Spacing" w:uiPriority="1" w:qFormat="1"/>
+    <w:lsdException w:name="Light Shading" w:uiPriority="60"/>
+    <w:lsdException w:name="Light List" w:uiPriority="61"/>
+    <w:lsdException w:name="Light Grid" w:uiPriority="62"/>
+    <w:lsdException w:name="Medium Shading 1" w:uiPriority="63"/>
+    <w:lsdException w:name="Medium Shading 2" w:uiPriority="64"/>
+    <w:lsdException w:name="Medium List 1" w:uiPriority="65"/>
+    <w:lsdException w:name="Medium List 2" w:uiPriority="66"/>
+    <w:lsdException w:name="Medium Grid 1" w:uiPriority="67"/>
+    <w:lsdException w:name="Medium Grid 2" w:uiPriority="68"/>
+    <w:lsdException w:name="Medium Grid 3" w:uiPriority="69"/>
+    <w:lsdException w:name="Dark List" w:uiPriority="70"/>
+    <w:lsdException w:name="Colorful Shading" w:uiPriority="71"/>
+    <w:lsdException w:name="Colorful List" w:uiPriority="72"/>
+    <w:lsdException w:name="Colorful Grid" w:uiPriority="73"/>
+    <w:lsdException w:name="Light Shading Accent 1" w:uiPriority="60"/>
+    <w:lsdException w:name="Light List Accent 1" w:uiPriority="61"/>
+    <w:lsdException w:name="Light Grid Accent 1" w:uiPriority="62"/>
+    <w:lsdException w:name="Medium Shading 1 Accent 1" w:uiPriority="63"/>
+    <w:lsdException w:name="Medium Shading 2 Accent 1" w:uiPriority="64"/>
+    <w:lsdException w:name="Medium List 1 Accent 1" w:uiPriority="65"/>
+    <w:lsdException w:name="Revision" w:semiHidden="1"/>
+    <w:lsdException w:name="List Paragraph" w:uiPriority="34" w:qFormat="1"/>
+    <w:lsdException w:name="Quote" w:uiPriority="29" w:qFormat="1"/>
+    <w:lsdException w:name="Intense Quote" w:uiPriority="30" w:qFormat="1"/>
+    <w:lsdException w:name="Medium List 2 Accent 1" w:uiPriority="66"/>
+    <w:lsdException w:name="Medium Grid 1 Accent 1" w:uiPriority="67"/>
+    <w:lsdException w:name="Medium Grid 2 Accent 1" w:uiPriority="68"/>
+    <w:lsdException w:name="Medium Grid 3 Accent 1" w:uiPriority="69"/>
+    <w:lsdException w:name="Dark List Accent 1" w:uiPriority="70"/>
+    <w:lsdException w:name="Colorful Shading Accent 1" w:uiPriority="71"/>
+    <w:lsdException w:name="Colorful List Accent 1" w:uiPriority="72"/>
+    <w:lsdException w:name="Colorful Grid Accent 1" w:uiPriority="73"/>
+    <w:lsdException w:name="Light Shading Accent 2" w:uiPriority="60"/>
+    <w:lsdException w:name="Light List Accent 2" w:uiPriority="61"/>
+    <w:lsdException w:name="Light Grid Accent 2" w:uiPriority="62"/>
+    <w:lsdException w:name="Medium Shading 1 Accent 2" w:uiPriority="63"/>
+    <w:lsdException w:name="Medium Shading 2 Accent 2" w:uiPriority="64"/>
+    <w:lsdException w:name="Medium List 1 Accent 2" w:uiPriority="65"/>
+    <w:lsdException w:name="Medium List 2 Accent 2" w:uiPriority="66"/>
+    <w:lsdException w:name="Medium Grid 1 Accent 2" w:uiPriority="67"/>
+    <w:lsdException w:name="Medium Grid 2 Accent 2" w:uiPriority="68"/>
+    <w:lsdException w:name="Medium Grid 3 Accent 2" w:uiPriority="69"/>
+    <w:lsdException w:name="Dark List Accent 2" w:uiPriority="70"/>
+    <w:lsdException w:name="Colorful Shading Accent 2" w:uiPriority="71"/>
+    <w:lsdException w:name="Colorful List Accent 2" w:uiPriority="72"/>
+    <w:lsdException w:name="Colorful Grid Accent 2" w:uiPriority="73"/>
+    <w:lsdException w:name="Light Shading Accent 3" w:uiPriority="60"/>
+    <w:lsdException w:name="Light List Accent 3" w:uiPriority="61"/>
+    <w:lsdException w:name="Light Grid Accent 3" w:uiPriority="62"/>
+    <w:lsdException w:name="Medium Shading 1 Accent 3" w:uiPriority="63"/>
+    <w:lsdException w:name="Medium Shading 2 Accent 3" w:uiPriority="64"/>
+    <w:lsdException w:name="Medium List 1 Accent 3" w:uiPriority="65"/>
+    <w:lsdException w:name="Medium List 2 Accent 3" w:uiPriority="66"/>
+    <w:lsdException w:name="Medium Grid 1 Accent 3" w:uiPriority="67"/>
+    <w:lsdException w:name="Medium Grid 2 Accent 3" w:uiPriority="68"/>
+    <w:lsdException w:name="Medium Grid 3 Accent 3" w:uiPriority="69"/>
+    <w:lsdException w:name="Dark List Accent 3" w:uiPriority="70"/>
+    <w:lsdException w:name="Colorful Shading Accent 3" w:uiPriority="71"/>
+    <w:lsdException w:name="Colorful List Accent 3" w:uiPriority="72"/>
+    <w:lsdException w:name="Colorful Grid Accent 3" w:uiPriority="73"/>
+    <w:lsdException w:name="Light Shading Accent 4" w:uiPriority="60"/>
+    <w:lsdException w:name="Light List Accent 4" w:uiPriority="61"/>
+    <w:lsdException w:name="Light Grid Accent 4" w:uiPriority="62"/>
+    <w:lsdException w:name="Medium Shading 1 Accent 4" w:uiPriority="63"/>
+    <w:lsdException w:name="Medium Shading 2 Accent 4" w:uiPriority="64"/>
+    <w:lsdException w:name="Medium List 1 Accent 4" w:uiPriority="65"/>
+    <w:lsdException w:name="Medium List 2 Accent 4" w:uiPriority="66"/>
+    <w:lsdException w:name="Medium Grid 1 Accent 4" w:uiPriority="67"/>
+    <w:lsdException w:name="Medium Grid 2 Accent 4" w:uiPriority="68"/>
+    <w:lsdException w:name="Medium Grid 3 Accent 4" w:uiPriority="69"/>
+    <w:lsdException w:name="Dark List Accent 4" w:uiPriority="70"/>
+    <w:lsdException w:name="Colorful Shading Accent 4" w:uiPriority="71"/>
+    <w:lsdException w:name="Colorful List Accent 4" w:uiPriority="72"/>
+    <w:lsdException w:name="Colorful Grid Accent 4" w:uiPriority="73"/>
+    <w:lsdException w:name="Light Shading Accent 5" w:uiPriority="60"/>
+    <w:lsdException w:name="Light List Accent 5" w:uiPriority="61"/>
+    <w:lsdException w:name="Light Grid Accent 5" w:uiPriority="62"/>
+    <w:lsdException w:name="Medium Shading 1 Accent 5" w:uiPriority="63"/>
+    <w:lsdException w:name="Medium Shading 2 Accent 5" w:uiPriority="64"/>
+    <w:lsdException w:name="Medium List 1 Accent 5" w:uiPriority="65"/>
+    <w:lsdException w:name="Medium List 2 Accent 5" w:uiPriority="66"/>
+    <w:lsdException w:name="Medium Grid 1 Accent 5" w:uiPriority="67"/>
+    <w:lsdException w:name="Medium Grid 2 Accent 5" w:uiPriority="68"/>
+    <w:lsdException w:name="Medium Grid 3 Accent 5" w:uiPriority="69"/>
+    <w:lsdException w:name="Dark List Accent 5" w:uiPriority="70"/>
+    <w:lsdException w:name="Colorful Shading Accent 5" w:uiPriority="71"/>
+    <w:lsdException w:name="Colorful List Accent 5" w:uiPriority="72"/>
+    <w:lsdException w:name="Colorful Grid Accent 5" w:uiPriority="73"/>
+    <w:lsdException w:name="Light Shading Accent 6" w:uiPriority="60"/>
+    <w:lsdException w:name="Light List Accent 6" w:uiPriority="61"/>
+    <w:lsdException w:name="Light Grid Accent 6" w:uiPriority="62"/>
+    <w:lsdException w:name="Medium Shading 1 Accent 6" w:uiPriority="63"/>
+    <w:lsdException w:name="Medium Shading 2 Accent 6" w:uiPriority="64"/>
+    <w:lsdException w:name="Medium List 1 Accent 6" w:uiPriority="65"/>
+    <w:lsdException w:name="Medium List 2 Accent 6" w:uiPriority="66"/>
+    <w:lsdException w:name="Medium Grid 1 Accent 6" w:uiPriority="67"/>
+    <w:lsdException w:name="Medium Grid 2 Accent 6" w:uiPriority="68"/>
+    <w:lsdException w:name="Medium Grid 3 Accent 6" w:uiPriority="69"/>
+    <w:lsdException w:name="Dark List Accent 6" w:uiPriority="70"/>
+    <w:lsdException w:name="Colorful Shading Accent 6" w:uiPriority="71"/>
+    <w:lsdException w:name="Colorful List Accent 6" w:uiPriority="72"/>
+    <w:lsdException w:name="Colorful Grid Accent 6" w:uiPriority="73"/>
+    <w:lsdException w:name="Subtle Emphasis" w:uiPriority="19" w:qFormat="1"/>
+    <w:lsdException w:name="Intense Emphasis" w:uiPriority="21" w:qFormat="1"/>
+    <w:lsdException w:name="Subtle Reference" w:uiPriority="31" w:qFormat="1"/>
+    <w:lsdException w:name="Intense Reference" w:uiPriority="32" w:qFormat="1"/>
+    <w:lsdException w:name="Book Title" w:uiPriority="33" w:qFormat="1"/>
+    <w:lsdException w:name="Bibliography" w:semiHidden="1" w:uiPriority="37" w:unhideWhenUsed="1"/>
+    <w:lsdException w:name="TOC Heading" w:semiHidden="1" w:uiPriority="39" w:unhideWhenUsed="1" w:qFormat="1"/>
+    <w:lsdException w:name="Plain Table 1" w:uiPriority="41"/>
+    <w:lsdException w:name="Plain Table 2" w:uiPriority="42"/>
+    <w:lsdException w:name="Plain Table 3" w:uiPriority="43"/>
+    <w:lsdException w:name="Plain Table 4" w:uiPriority="44"/>
+    <w:lsdException w:name="Plain Table 5" w:uiPriority="45"/>
+    <w:lsdException w:name="Grid Table Light" w:uiPriority="40"/>
+    <w:lsdException w:name="Grid Table 1 Light" w:uiPriority="46"/>
+    <w:lsdException w:name="Grid Table 2" w:uiPriority="47"/>
+    <w:lsdException w:name="Grid Table 3" w:uiPriority="48"/>
+    <w:lsdException w:name="Grid Table 4" w:uiPriority="49"/>
+    <w:lsdException w:name="Grid Table 5 Dark" w:uiPriority="50"/>
+    <w:lsdException w:name="Grid Table 6 Colorful" w:uiPriority="51"/>
+    <w:lsdException w:name="Grid Table 7 Colorful" w:uiPriority="52"/>
+    <w:lsdException w:name="Grid Table 1 Light Accent 1" w:uiPriority="46"/>
+    <w:lsdException w:name="Grid Table 2 Accent 1" w:uiPriority="47"/>
+    <w:lsdException w:name="Grid Table 3 Accent 1" w:uiPriority="48"/>
+    <w:lsdException w:name="Grid Table 4 Accent 1" w:uiPriority="49"/>
+    <w:lsdException w:name="Grid Table 5 Dark Accent 1" w:uiPriority="50"/>
+    <w:lsdException w:name="Grid Table 6 Colorful Accent 1" w:uiPriority="51"/>
+    <w:lsdException w:name="Grid Table 7 Colorful Accent 1" w:uiPriority="52"/>
+    <w:lsdException w:name="Grid Table 1 Light Accent 2" w:uiPriority="46"/>
+    <w:lsdException w:name="Grid Table 2 Accent 2" w:uiPriority="47"/>
+    <w:lsdException w:name="Grid Table 3 Accent 2" w:uiPriority="48"/>
+    <w:lsdException w:name="Grid Table 4 Accent 2" w:uiPriority="49"/>
+    <w:lsdException w:name="Grid Table 5 Dark Accent 2" w:uiPriority="50"/>
+    <w:lsdException w:name="Grid Table 6 Colorful Accent 2" w:uiPriority="51"/>
+    <w:lsdException w:name="Grid Table 7 Colorful Accent 2" w:uiPriority="52"/>
+    <w:lsdException w:name="Grid Table 1 Light Accent 3" w:uiPriority="46"/>
+    <w:lsdException w:name="Grid Table 2 Accent 3" w:uiPriority="47"/>
+    <w:lsdException w:name="Grid Table 3 Accent 3" w:uiPriority="48"/>
+    <w:lsdException w:name="Grid Table 4 Accent 3" w:uiPriority="49"/>
+    <w:lsdException w:name="Grid Table 5 Dark Accent 3" w:uiPriority="50"/>
+    <w:lsdException w:name="Grid Table 6 Colorful Accent 3" w:uiPriority="51"/>
+    <w:lsdException w:name="Grid Table 7 Colorful Accent 3" w:uiPriority="52"/>
+    <w:lsdException w:name="Grid Table 1 Light Accent 4" w:uiPriority="46"/>
+    <w:lsdException w:name="Grid Table 2 Accent 4" w:uiPriority="47"/>
+    <w:lsdException w:name="Grid Table 3 Accent 4" w:uiPriority="48"/>
+    <w:lsdException w:name="Grid Table 4 Accent 4" w:uiPriority="49"/>
+    <w:lsdException w:name="Grid Table 5 Dark Accent 4" w:uiPriority="50"/>
+    <w:lsdException w:name="Grid Table 6 Colorful Accent 4" w:uiPriority="51"/>
+    <w:lsdException w:name="Grid Table 7 Colorful Accent 4" w:uiPriority="52"/>
+    <w:lsdException w:name="Grid Table 1 Light Accent 5" w:uiPriority="46"/>
+    <w:lsdException w:name="Grid Table 2 Accent 5" w:uiPriority="47"/>
+    <w:lsdException w:name="Grid Table 3 Accent 5" w:uiPriority="48"/>
+    <w:lsdException w:name="Grid Table 4 Accent 5" w:uiPriority="49"/>
+    <w:lsdException w:name="Grid Table 5 Dark Accent 5" w:uiPriority="50"/>
+    <w:lsdException w:name="Grid Table 6 Colorful Accent 5" w:uiPriority="51"/>
+    <w:lsdException w:name="Grid Table 7 Colorful Accent 5" w:uiPriority="52"/>
+    <w:lsdException w:name="Grid Table 1 Light Accent 6" w:uiPriority="46"/>
+    <w:lsdException w:name="Grid Table 2 Accent 6" w:uiPriority="47"/>
+    <w:lsdException w:name="Grid Table 3 Accent 6" w:uiPriority="48"/>
+    <w:lsdException w:name="Grid Table 4 Accent 6" w:uiPriority="49"/>
+    <w:lsdException w:name="Grid Table 5 Dark Accent 6" w:uiPriority="50"/>
+    <w:lsdException w:name="Grid Table 6 Colorful Accent 6" w:uiPriority="51"/>
+    <w:lsdException w:name="Grid Table 7 Colorful Accent 6" w:uiPriority="52"/>
+    <w:lsdException w:name="List Table 1 Light" w:uiPriority="46"/>
+    <w:lsdException w:name="List Table 2" w:uiPriority="47"/>
+    <w:lsdException w:name="List Table 3" w:uiPriority="48"/>
+    <w:lsdException w:name="List Table 4" w:uiPriority="49"/>
+    <w:lsdException w:name="List Table 5 Dark" w:uiPriority="50"/>
+    <w:lsdException w:name="List Table 6 Colorful" w:uiPriority="51"/>
+    <w:lsdException w:name="List Table 7 Colorful" w:uiPriority="52"/>
+    <w:lsdException w:name="List Table 1 Light Accent 1" w:uiPriority="46"/>
+    <w:lsdException w:name="List Table 2 Accent 1" w:uiPriority="47"/>
+    <w:lsdException w:name="List Table 3 Accent 1" w:uiPriority="48"/>
+    <w:lsdException w:name="List Table 4 Accent 1" w:uiPriority="49"/>
+    <w:lsdException w:name="List Table 5 Dark Accent 1" w:uiPriority="50"/>
+    <w:lsdException w:name="List Table 6 Colorful Accent 1" w:uiPriority="51"/>
+    <w:lsdException w:name="List Table 7 Colorful Accent 1" w:uiPriority="52"/>
+    <w:lsdException w:name="List Table 1 Light Accent 2" w:uiPriority="46"/>
+    <w:lsdException w:name="List Table 2 Accent 2" w:uiPriority="47"/>
+    <w:lsdException w:name="List Table 3 Accent 2" w:uiPriority="48"/>
+    <w:lsdException w:name="List Table 4 Accent 2" w:uiPriority="49"/>
+    <w:lsdException w:name="List Table 5 Dark Accent 2" w:uiPriority="50"/>
+    <w:lsdException w:name="List Table 6 Colorful Accent 2" w:uiPriority="51"/>
+    <w:lsdException w:name="List Table 7 Colorful Accent 2" w:uiPriority="52"/>
+    <w:lsdException w:name="List Table 1 Light Accent 3" w:uiPriority="46"/>
+    <w:lsdException w:name="List Table 2 Accent 3" w:uiPriority="47"/>
+    <w:lsdException w:name="List Table 3 Accent 3" w:uiPriority="48"/>
+    <w:lsdException w:name="List Table 4 Accent 3" w:uiPriority="49"/>
+    <w:lsdException w:name="List Table 5 Dark Accent 3" w:uiPriority="50"/>
+    <w:lsdException w:name="List Table 6 Colorful Accent 3" w:uiPriority="51"/>
+    <w:lsdException w:name="List Table 7 Colorful Accent 3" w:uiPriority="52"/>
+    <w:lsdException w:name="List Table 1 Light Accent 4" w:uiPriority="46"/>
+    <w:lsdException w:name="List Table 2 Accent 4" w:uiPriority="47"/>
+    <w:lsdException w:name="List Table 3 Accent 4" w:uiPriority="48"/>
+    <w:lsdException w:name="List Table 4 Accent 4" w:uiPriority="49"/>
+    <w:lsdException w:name="List Table 5 Dark Accent 4" w:uiPriority="50"/>
+    <w:lsdException w:name="List Table 6 Colorful Accent 4" w:uiPriority="51"/>
+    <w:lsdException w:name="List Table 7 Colorful Accent 4" w:uiPriority="52"/>
+    <w:lsdException w:name="List Table 1 Light Accent 5" w:uiPriority="46"/>
+    <w:lsdException w:name="List Table 2 Accent 5" w:uiPriority="47"/>
+    <w:lsdException w:name="List Table 3 Accent 5" w:uiPriority="48"/>
+    <w:lsdException w:name="List Table 4 Accent 5" w:uiPriority="49"/>
+    <w:lsdException w:name="List Table 5 Dark Accent 5" w:uiPriority="50"/>
+    <w:lsdException w:name="List Table 6 Colorful Accent 5" w:uiPriority="51"/>
+    <w:lsdException w:name="List Table 7 Colorful Accent 5" w:uiPriority="52"/>
+    <w:lsdException w:name="List Table 1 Light Accent 6" w:uiPriority="46"/>
+    <w:lsdException w:name="List Table 2 Accent 6" w:uiPriority="47"/>
+    <w:lsdException w:name="List Table 3 Accent 6" w:uiPriority="48"/>
+    <w:lsdException w:name="List Table 4 Accent 6" w:uiPriority="49"/>
+    <w:lsdException w:name="List Table 5 Dark Accent 6" w:uiPriority="50"/>
+    <w:lsdException w:name="List Table 6 Colorful Accent 6" w:uiPriority="51"/>
+    <w:lsdException w:name="List Table 7 Colorful Accent 6" w:uiPriority="52"/>
+    <w:lsdException w:name="Mention" w:semiHidden="1" w:unhideWhenUsed="1"/>
+    <w:lsdException w:name="Smart Hyperlink" w:semiHidden="1" w:unhideWhenUsed="1"/>
+    <w:lsdException w:name="Hashtag" w:semiHidden="1" w:unhideWhenUsed="1"/>
+    <w:lsdException w:name="Unresolved Mention" w:semiHidden="1" w:unhideWhenUsed="1"/>
+    <w:lsdException w:name="Smart Link" w:semiHidden="1" w:unhideWhenUsed="1"/>
+  </w:latentStyles>
+  <w:style w:type="paragraph" w:default="1" w:styleId="Normal">
     <w:name w:val="Normal"/>
     <w:qFormat/>
-    <w:pPr>
-      <w:widowControl/>
-      <w:suppressAutoHyphens w:val="true"/>
-      <w:bidi w:val="0"/>
-      <w:spacing w:before="0" w:after="0"/>
-      <w:jc w:val="start"/>
-    </w:pPr>
-    <w:rPr>
-      <w:rFonts w:ascii="Liberation Serif" w:hAnsi="Liberation Serif" w:eastAsia="NSimSun" w:cs="Lucida Sans"/>
-      <w:color w:val="auto"/>
-      <w:kern w:val="2"/>
-      <w:sz w:val="24"/>
-      <w:szCs w:val="24"/>
-      <w:lang w:val="fr-FR" w:eastAsia="zh-CN" w:bidi="hi-IN"/>
-    </w:rPr>
   </w:style>
   <w:style w:type="paragraph" w:styleId="Titre3">
-    <w:name w:val="Heading 3"/>
+    <w:name w:val="heading 3"/>
     <w:basedOn w:val="Titre"/>
     <w:next w:val="Corpsdetexte"/>
+    <w:uiPriority w:val="9"/>
+    <w:unhideWhenUsed/>
     <w:qFormat/>
     <w:pPr>
-      <w:spacing w:before="140" w:after="120"/>
+      <w:spacing w:before="140"/>
       <w:outlineLvl w:val="2"/>
     </w:pPr>
     <w:rPr>
-      <w:rFonts w:ascii="Liberation Serif" w:hAnsi="Liberation Serif" w:eastAsia="NSimSun" w:cs="Lucida Sans"/>
+      <w:rFonts w:ascii="Liberation Serif" w:eastAsia="NSimSun" w:hAnsi="Liberation Serif"/>
       <w:b/>
       <w:bCs/>
-      <w:sz w:val="28"/>
-      <w:szCs w:val="28"/>
     </w:rPr>
   </w:style>
-  <w:style w:type="character" w:styleId="Caractresdenumrotation">
+  <w:style w:type="character" w:default="1" w:styleId="Policepardfaut">
+    <w:name w:val="Default Paragraph Font"/>
+    <w:uiPriority w:val="1"/>
+    <w:semiHidden/>
+    <w:unhideWhenUsed/>
+  </w:style>
+  <w:style w:type="table" w:default="1" w:styleId="TableauNormal">
+    <w:name w:val="Normal Table"/>
+    <w:uiPriority w:val="99"/>
+    <w:semiHidden/>
+    <w:unhideWhenUsed/>
+    <w:tblPr>
+      <w:tblInd w:w="0" w:type="dxa"/>
+      <w:tblCellMar>
+        <w:top w:w="0" w:type="dxa"/>
+        <w:left w:w="108" w:type="dxa"/>
+        <w:bottom w:w="0" w:type="dxa"/>
+        <w:right w:w="108" w:type="dxa"/>
+      </w:tblCellMar>
+    </w:tblPr>
+  </w:style>
+  <w:style w:type="numbering" w:default="1" w:styleId="Aucuneliste">
+    <w:name w:val="No List"/>
+    <w:uiPriority w:val="99"/>
+    <w:semiHidden/>
+    <w:unhideWhenUsed/>
+  </w:style>
+  <w:style w:type="character" w:customStyle="1" w:styleId="Caractresdenumrotation">
     <w:name w:val="Caractères de numérotation"/>
     <w:qFormat/>
-    <w:rPr/>
   </w:style>
-  <w:style w:type="character" w:styleId="Strong">
+  <w:style w:type="character" w:styleId="lev">
     <w:name w:val="Strong"/>
     <w:qFormat/>
     <w:rPr>
@@ -1423,31 +2010,32 @@
       <w:bCs/>
     </w:rPr>
   </w:style>
-  <w:style w:type="character" w:styleId="Textesource">
+  <w:style w:type="character" w:customStyle="1" w:styleId="Textesource">
     <w:name w:val="Texte source"/>
     <w:qFormat/>
     <w:rPr>
-      <w:rFonts w:ascii="Liberation Mono" w:hAnsi="Liberation Mono" w:eastAsia="NSimSun" w:cs="Liberation Mono"/>
+      <w:rFonts w:ascii="Liberation Mono" w:eastAsia="NSimSun" w:hAnsi="Liberation Mono" w:cs="Liberation Mono"/>
     </w:rPr>
   </w:style>
-  <w:style w:type="character" w:styleId="Puces">
+  <w:style w:type="character" w:customStyle="1" w:styleId="Puces">
     <w:name w:val="Puces"/>
     <w:qFormat/>
     <w:rPr>
-      <w:rFonts w:ascii="OpenSymbol" w:hAnsi="OpenSymbol" w:eastAsia="OpenSymbol" w:cs="OpenSymbol"/>
+      <w:rFonts w:ascii="OpenSymbol" w:eastAsia="OpenSymbol" w:hAnsi="OpenSymbol" w:cs="OpenSymbol"/>
     </w:rPr>
   </w:style>
   <w:style w:type="paragraph" w:styleId="Titre">
-    <w:name w:val="Titre"/>
+    <w:name w:val="Title"/>
     <w:basedOn w:val="Normal"/>
     <w:next w:val="Corpsdetexte"/>
+    <w:uiPriority w:val="10"/>
     <w:qFormat/>
     <w:pPr>
-      <w:keepNext w:val="true"/>
+      <w:keepNext/>
       <w:spacing w:before="240" w:after="120"/>
     </w:pPr>
     <w:rPr>
-      <w:rFonts w:ascii="Liberation Sans" w:hAnsi="Liberation Sans" w:eastAsia="Microsoft YaHei" w:cs="Lucida Sans"/>
+      <w:rFonts w:ascii="Liberation Sans" w:eastAsia="Microsoft YaHei" w:hAnsi="Liberation Sans"/>
       <w:sz w:val="28"/>
       <w:szCs w:val="28"/>
     </w:rPr>
@@ -1456,20 +2044,15 @@
     <w:name w:val="Body Text"/>
     <w:basedOn w:val="Normal"/>
     <w:pPr>
-      <w:spacing w:lineRule="auto" w:line="276" w:before="0" w:after="140"/>
+      <w:spacing w:after="140" w:line="276" w:lineRule="auto"/>
     </w:pPr>
-    <w:rPr/>
   </w:style>
   <w:style w:type="paragraph" w:styleId="Liste">
     <w:name w:val="List"/>
     <w:basedOn w:val="Corpsdetexte"/>
-    <w:pPr/>
-    <w:rPr>
-      <w:rFonts w:cs="Lucida Sans"/>
-    </w:rPr>
   </w:style>
   <w:style w:type="paragraph" w:styleId="Lgende">
-    <w:name w:val="Caption"/>
+    <w:name w:val="caption"/>
     <w:basedOn w:val="Normal"/>
     <w:qFormat/>
     <w:pPr>
@@ -1477,78 +2060,72 @@
       <w:spacing w:before="120" w:after="120"/>
     </w:pPr>
     <w:rPr>
-      <w:rFonts w:cs="Lucida Sans"/>
       <w:i/>
       <w:iCs/>
-      <w:sz w:val="24"/>
-      <w:szCs w:val="24"/>
     </w:rPr>
   </w:style>
-  <w:style w:type="paragraph" w:styleId="Index">
+  <w:style w:type="paragraph" w:customStyle="1" w:styleId="Index">
     <w:name w:val="Index"/>
     <w:basedOn w:val="Normal"/>
     <w:qFormat/>
     <w:pPr>
       <w:suppressLineNumbers/>
     </w:pPr>
-    <w:rPr>
-      <w:rFonts w:cs="Lucida Sans"/>
-    </w:rPr>
   </w:style>
 </w:styles>
 </file>
 
 <file path=word/theme/theme1.xml><?xml version="1.0" encoding="utf-8"?>
-<a:theme xmlns:a="http://schemas.openxmlformats.org/drawingml/2006/main" xmlns:r="http://schemas.openxmlformats.org/officeDocument/2006/relationships" name="Office">
+<a:theme xmlns:a="http://schemas.openxmlformats.org/drawingml/2006/main" name="Office">
   <a:themeElements>
     <a:clrScheme name="LibreOffice">
       <a:dk1>
         <a:srgbClr val="000000"/>
       </a:dk1>
       <a:lt1>
-        <a:srgbClr val="ffffff"/>
+        <a:srgbClr val="FFFFFF"/>
       </a:lt1>
       <a:dk2>
         <a:srgbClr val="000000"/>
       </a:dk2>
       <a:lt2>
-        <a:srgbClr val="ffffff"/>
+        <a:srgbClr val="FFFFFF"/>
       </a:lt2>
       <a:accent1>
-        <a:srgbClr val="18a303"/>
+        <a:srgbClr val="18A303"/>
       </a:accent1>
       <a:accent2>
-        <a:srgbClr val="0369a3"/>
+        <a:srgbClr val="0369A3"/>
       </a:accent2>
       <a:accent3>
-        <a:srgbClr val="a33e03"/>
+        <a:srgbClr val="A33E03"/>
       </a:accent3>
       <a:accent4>
-        <a:srgbClr val="8e03a3"/>
+        <a:srgbClr val="8E03A3"/>
       </a:accent4>
       <a:accent5>
-        <a:srgbClr val="c99c00"/>
+        <a:srgbClr val="C99C00"/>
       </a:accent5>
       <a:accent6>
-        <a:srgbClr val="c9211e"/>
+        <a:srgbClr val="C9211E"/>
       </a:accent6>
       <a:hlink>
-        <a:srgbClr val="0000ee"/>
+        <a:srgbClr val="0000EE"/>
       </a:hlink>
       <a:folHlink>
-        <a:srgbClr val="551a8b"/>
+        <a:srgbClr val="551A8B"/>
       </a:folHlink>
     </a:clrScheme>
     <a:fontScheme name="Office">
       <a:majorFont>
-        <a:latin typeface="Arial" pitchFamily="0" charset="1"/>
-        <a:ea typeface="DejaVu Sans" pitchFamily="0" charset="1"/>
-        <a:cs typeface="DejaVu Sans" pitchFamily="0" charset="1"/>
+        <a:latin typeface="Arial"/>
+        <a:ea typeface="DejaVu Sans"/>
+        <a:cs typeface="DejaVu Sans"/>
       </a:majorFont>
       <a:minorFont>
-        <a:latin typeface="Arial" pitchFamily="0" charset="1"/>
-        <a:ea typeface="DejaVu Sans" pitchFamily="0" charset="1"/>
-        <a:cs typeface="DejaVu Sans" pitchFamily="0" charset="1"/>
+        <a:latin typeface="Arial"/>
+        <a:ea typeface="DejaVu Sans"/>
+        <a:cs typeface="DejaVu Sans"/>
       </a:minorFont>
     </a:fontScheme>
     <a:fmtScheme>
@@ -1601,5 +2178,7 @@
       </a:bgFillStyleLst>
     </a:fmtScheme>
   </a:themeElements>
+  <a:objectDefaults/>
+  <a:extraClrSchemeLst/>
 </a:theme>
 </file>
</xml_diff>